<commit_message>
plot corrections and data transformation (measurement method -> detail)
</commit_message>
<xml_diff>
--- a/data/codebook_Data_200FST.docx
+++ b/data/codebook_Data_200FST.docx
@@ -172,9 +172,9 @@
         <w:tblLook w:val="04A0" w:firstRow="1" w:lastRow="0" w:firstColumn="1" w:lastColumn="0" w:noHBand="0" w:noVBand="1"/>
       </w:tblPr>
       <w:tblGrid>
-        <w:gridCol w:w="2342"/>
-        <w:gridCol w:w="4462"/>
-        <w:gridCol w:w="1693"/>
+        <w:gridCol w:w="2990"/>
+        <w:gridCol w:w="4123"/>
+        <w:gridCol w:w="1616"/>
       </w:tblGrid>
       <w:tr>
         <w:trPr>
@@ -6614,6 +6614,7 @@
                 <w:rFonts w:ascii="Arial" w:hAnsi="Arial" w:cs="Arial"/>
                 <w:lang w:val="pt-BR"/>
               </w:rPr>
+              <w:lastRenderedPageBreak/>
               <w:t>measurement_method</w:t>
             </w:r>
             <w:proofErr w:type="spellEnd"/>
@@ -6711,20 +6712,20 @@
           <w:p>
             <w:pPr>
               <w:rPr>
-                <w:rFonts w:ascii="Arial" w:hAnsi="Arial" w:cs="Arial"/>
-                <w:lang w:val="pt-BR"/>
-              </w:rPr>
-            </w:pPr>
-            <w:proofErr w:type="spellStart"/>
-            <w:r>
-              <w:rPr>
-                <w:rFonts w:ascii="Arial" w:hAnsi="Arial" w:cs="Arial"/>
-                <w:lang w:val="pt-BR"/>
-              </w:rPr>
-              <w:lastRenderedPageBreak/>
-              <w:t>cylinder_height</w:t>
-            </w:r>
-            <w:proofErr w:type="spellEnd"/>
+                <w:rFonts w:ascii="Calibri" w:hAnsi="Calibri" w:cs="Calibri"/>
+                <w:b/>
+                <w:bCs/>
+                <w:color w:val="000000"/>
+                <w:lang w:val="pt-BR"/>
+              </w:rPr>
+            </w:pPr>
+            <w:r>
+              <w:rPr>
+                <w:rFonts w:ascii="Arial" w:hAnsi="Arial" w:cs="Arial"/>
+                <w:lang w:val="pt-BR"/>
+              </w:rPr>
+              <w:t>measurement_method_detail</w:t>
+            </w:r>
           </w:p>
         </w:tc>
         <w:tc>
@@ -6742,40 +6743,15 @@
             <w:pPr>
               <w:rPr>
                 <w:rFonts w:ascii="Arial" w:hAnsi="Arial" w:cs="Arial"/>
-                <w:lang w:val="pt-BR"/>
-              </w:rPr>
-            </w:pPr>
-            <w:proofErr w:type="spellStart"/>
-            <w:r>
-              <w:rPr>
-                <w:rFonts w:ascii="Arial" w:hAnsi="Arial" w:cs="Arial"/>
-                <w:lang w:val="pt-BR"/>
-              </w:rPr>
-              <w:t>Cylinder</w:t>
-            </w:r>
-            <w:proofErr w:type="spellEnd"/>
-            <w:r>
-              <w:rPr>
-                <w:rFonts w:ascii="Arial" w:hAnsi="Arial" w:cs="Arial"/>
-                <w:lang w:val="pt-BR"/>
-              </w:rPr>
-              <w:t xml:space="preserve"> </w:t>
-            </w:r>
-            <w:proofErr w:type="spellStart"/>
-            <w:r>
-              <w:rPr>
-                <w:rFonts w:ascii="Arial" w:hAnsi="Arial" w:cs="Arial"/>
-                <w:lang w:val="pt-BR"/>
-              </w:rPr>
-              <w:t>height</w:t>
-            </w:r>
-            <w:proofErr w:type="spellEnd"/>
-            <w:r>
-              <w:rPr>
-                <w:rFonts w:ascii="Arial" w:hAnsi="Arial" w:cs="Arial"/>
-                <w:lang w:val="pt-BR"/>
-              </w:rPr>
-              <w:t xml:space="preserve"> (cm)</w:t>
+                <w:lang w:val="en-US"/>
+              </w:rPr>
+            </w:pPr>
+            <w:r>
+              <w:rPr>
+                <w:rFonts w:ascii="Arial" w:hAnsi="Arial" w:cs="Arial"/>
+                <w:lang w:val="en-US"/>
+              </w:rPr>
+              <w:t>Details about the method applied to measure the outcome</w:t>
             </w:r>
           </w:p>
         </w:tc>
@@ -6794,40 +6770,15 @@
             <w:pPr>
               <w:rPr>
                 <w:rFonts w:ascii="Arial" w:hAnsi="Arial" w:cs="Arial"/>
-                <w:lang w:val="pt-BR"/>
-              </w:rPr>
-            </w:pPr>
-            <w:proofErr w:type="spellStart"/>
-            <w:r>
-              <w:rPr>
-                <w:rFonts w:ascii="Arial" w:hAnsi="Arial" w:cs="Arial"/>
-                <w:lang w:val="pt-BR"/>
-              </w:rPr>
-              <w:t>numeric</w:t>
-            </w:r>
-            <w:proofErr w:type="spellEnd"/>
-            <w:r>
-              <w:rPr>
-                <w:rFonts w:ascii="Arial" w:hAnsi="Arial" w:cs="Arial"/>
-                <w:lang w:val="pt-BR"/>
-              </w:rPr>
-              <w:t xml:space="preserve"> (</w:t>
-            </w:r>
-            <w:proofErr w:type="spellStart"/>
-            <w:r>
-              <w:rPr>
-                <w:rFonts w:ascii="Arial" w:hAnsi="Arial" w:cs="Arial"/>
-                <w:lang w:val="pt-BR"/>
-              </w:rPr>
-              <w:t>dbl</w:t>
-            </w:r>
-            <w:proofErr w:type="spellEnd"/>
-            <w:r>
-              <w:rPr>
-                <w:rFonts w:ascii="Arial" w:hAnsi="Arial" w:cs="Arial"/>
-                <w:lang w:val="pt-BR"/>
-              </w:rPr>
-              <w:t>)</w:t>
+                <w:lang w:val="en-US"/>
+              </w:rPr>
+            </w:pPr>
+            <w:r>
+              <w:rPr>
+                <w:rFonts w:ascii="Arial" w:hAnsi="Arial" w:cs="Arial"/>
+                <w:lang w:val="en-US"/>
+              </w:rPr>
+              <w:t>factor</w:t>
             </w:r>
           </w:p>
         </w:tc>
@@ -6877,7 +6828,7 @@
                 <w:rFonts w:ascii="Arial" w:hAnsi="Arial" w:cs="Arial"/>
                 <w:lang w:val="pt-BR"/>
               </w:rPr>
-              <w:t>cylinder_diameter</w:t>
+              <w:t>cylinder_height</w:t>
             </w:r>
             <w:proofErr w:type="spellEnd"/>
           </w:p>
@@ -6922,7 +6873,7 @@
                 <w:rFonts w:ascii="Arial" w:hAnsi="Arial" w:cs="Arial"/>
                 <w:lang w:val="pt-BR"/>
               </w:rPr>
-              <w:t>diameter</w:t>
+              <w:t>height</w:t>
             </w:r>
             <w:proofErr w:type="spellEnd"/>
             <w:r>
@@ -7032,7 +6983,7 @@
                 <w:rFonts w:ascii="Arial" w:hAnsi="Arial" w:cs="Arial"/>
                 <w:lang w:val="pt-BR"/>
               </w:rPr>
-              <w:t>water_depth</w:t>
+              <w:t>cylinder_diameter</w:t>
             </w:r>
             <w:proofErr w:type="spellEnd"/>
           </w:p>
@@ -7061,7 +7012,7 @@
                 <w:rFonts w:ascii="Arial" w:hAnsi="Arial" w:cs="Arial"/>
                 <w:lang w:val="pt-BR"/>
               </w:rPr>
-              <w:t>Water</w:t>
+              <w:t>Cylinder</w:t>
             </w:r>
             <w:proofErr w:type="spellEnd"/>
             <w:r>
@@ -7077,7 +7028,7 @@
                 <w:rFonts w:ascii="Arial" w:hAnsi="Arial" w:cs="Arial"/>
                 <w:lang w:val="pt-BR"/>
               </w:rPr>
-              <w:t>depth</w:t>
+              <w:t>diameter</w:t>
             </w:r>
             <w:proofErr w:type="spellEnd"/>
             <w:r>
@@ -7187,7 +7138,7 @@
                 <w:rFonts w:ascii="Arial" w:hAnsi="Arial" w:cs="Arial"/>
                 <w:lang w:val="pt-BR"/>
               </w:rPr>
-              <w:t>water_temperature</w:t>
+              <w:t>water_depth</w:t>
             </w:r>
             <w:proofErr w:type="spellEnd"/>
           </w:p>
@@ -7232,15 +7183,15 @@
                 <w:rFonts w:ascii="Arial" w:hAnsi="Arial" w:cs="Arial"/>
                 <w:lang w:val="pt-BR"/>
               </w:rPr>
-              <w:t>temperature</w:t>
-            </w:r>
-            <w:proofErr w:type="spellEnd"/>
-            <w:r>
-              <w:rPr>
-                <w:rFonts w:ascii="Arial" w:hAnsi="Arial" w:cs="Arial"/>
-                <w:lang w:val="pt-BR"/>
-              </w:rPr>
-              <w:t xml:space="preserve"> (°C)</w:t>
+              <w:t>depth</w:t>
+            </w:r>
+            <w:proofErr w:type="spellEnd"/>
+            <w:r>
+              <w:rPr>
+                <w:rFonts w:ascii="Arial" w:hAnsi="Arial" w:cs="Arial"/>
+                <w:lang w:val="pt-BR"/>
+              </w:rPr>
+              <w:t xml:space="preserve"> (cm)</w:t>
             </w:r>
           </w:p>
         </w:tc>
@@ -7342,21 +7293,7 @@
                 <w:rFonts w:ascii="Arial" w:hAnsi="Arial" w:cs="Arial"/>
                 <w:lang w:val="pt-BR"/>
               </w:rPr>
-              <w:t>othe</w:t>
-            </w:r>
-            <w:r>
-              <w:rPr>
-                <w:rFonts w:ascii="Arial" w:hAnsi="Arial" w:cs="Arial"/>
-                <w:lang w:val="pt-BR"/>
-              </w:rPr>
-              <w:t>r</w:t>
-            </w:r>
-            <w:r>
-              <w:rPr>
-                <w:rFonts w:ascii="Arial" w:hAnsi="Arial" w:cs="Arial"/>
-                <w:lang w:val="pt-BR"/>
-              </w:rPr>
-              <w:t>_tests</w:t>
+              <w:t>water_temperature</w:t>
             </w:r>
             <w:proofErr w:type="spellEnd"/>
           </w:p>
@@ -7376,31 +7313,40 @@
             <w:pPr>
               <w:rPr>
                 <w:rFonts w:ascii="Arial" w:hAnsi="Arial" w:cs="Arial"/>
-                <w:lang w:val="en-US"/>
-              </w:rPr>
-            </w:pPr>
-            <w:r>
-              <w:rPr>
-                <w:rFonts w:ascii="Arial" w:hAnsi="Arial" w:cs="Arial"/>
-                <w:lang w:val="en-US"/>
-              </w:rPr>
-              <w:t xml:space="preserve">Another </w:t>
-            </w:r>
-            <w:proofErr w:type="spellStart"/>
-            <w:r>
-              <w:rPr>
-                <w:rFonts w:ascii="Arial" w:hAnsi="Arial" w:cs="Arial"/>
-                <w:lang w:val="en-US"/>
-              </w:rPr>
-              <w:t>behavioural</w:t>
-            </w:r>
-            <w:proofErr w:type="spellEnd"/>
-            <w:r>
-              <w:rPr>
-                <w:rFonts w:ascii="Arial" w:hAnsi="Arial" w:cs="Arial"/>
-                <w:lang w:val="en-US"/>
-              </w:rPr>
-              <w:t xml:space="preserve"> test applied before forced swim test</w:t>
+                <w:lang w:val="pt-BR"/>
+              </w:rPr>
+            </w:pPr>
+            <w:proofErr w:type="spellStart"/>
+            <w:r>
+              <w:rPr>
+                <w:rFonts w:ascii="Arial" w:hAnsi="Arial" w:cs="Arial"/>
+                <w:lang w:val="pt-BR"/>
+              </w:rPr>
+              <w:t>Water</w:t>
+            </w:r>
+            <w:proofErr w:type="spellEnd"/>
+            <w:r>
+              <w:rPr>
+                <w:rFonts w:ascii="Arial" w:hAnsi="Arial" w:cs="Arial"/>
+                <w:lang w:val="pt-BR"/>
+              </w:rPr>
+              <w:t xml:space="preserve"> </w:t>
+            </w:r>
+            <w:proofErr w:type="spellStart"/>
+            <w:r>
+              <w:rPr>
+                <w:rFonts w:ascii="Arial" w:hAnsi="Arial" w:cs="Arial"/>
+                <w:lang w:val="pt-BR"/>
+              </w:rPr>
+              <w:t>temperature</w:t>
+            </w:r>
+            <w:proofErr w:type="spellEnd"/>
+            <w:r>
+              <w:rPr>
+                <w:rFonts w:ascii="Arial" w:hAnsi="Arial" w:cs="Arial"/>
+                <w:lang w:val="pt-BR"/>
+              </w:rPr>
+              <w:t xml:space="preserve"> (°C)</w:t>
             </w:r>
           </w:p>
         </w:tc>
@@ -7428,9 +7374,32 @@
                 <w:rFonts w:ascii="Arial" w:hAnsi="Arial" w:cs="Arial"/>
                 <w:lang w:val="pt-BR"/>
               </w:rPr>
-              <w:t>character</w:t>
-            </w:r>
-            <w:proofErr w:type="spellEnd"/>
+              <w:t>numeric</w:t>
+            </w:r>
+            <w:proofErr w:type="spellEnd"/>
+            <w:r>
+              <w:rPr>
+                <w:rFonts w:ascii="Arial" w:hAnsi="Arial" w:cs="Arial"/>
+                <w:lang w:val="pt-BR"/>
+              </w:rPr>
+              <w:t xml:space="preserve"> (</w:t>
+            </w:r>
+            <w:proofErr w:type="spellStart"/>
+            <w:r>
+              <w:rPr>
+                <w:rFonts w:ascii="Arial" w:hAnsi="Arial" w:cs="Arial"/>
+                <w:lang w:val="pt-BR"/>
+              </w:rPr>
+              <w:t>dbl</w:t>
+            </w:r>
+            <w:proofErr w:type="spellEnd"/>
+            <w:r>
+              <w:rPr>
+                <w:rFonts w:ascii="Arial" w:hAnsi="Arial" w:cs="Arial"/>
+                <w:lang w:val="pt-BR"/>
+              </w:rPr>
+              <w:t>)</w:t>
+            </w:r>
           </w:p>
         </w:tc>
       </w:tr>
@@ -7473,13 +7442,29 @@
                 <w:lang w:val="pt-BR"/>
               </w:rPr>
             </w:pPr>
-            <w:r>
-              <w:rPr>
-                <w:rFonts w:ascii="Arial" w:hAnsi="Arial" w:cs="Arial"/>
-                <w:lang w:val="pt-BR"/>
-              </w:rPr>
-              <w:t>rob1</w:t>
-            </w:r>
+            <w:proofErr w:type="spellStart"/>
+            <w:r>
+              <w:rPr>
+                <w:rFonts w:ascii="Arial" w:hAnsi="Arial" w:cs="Arial"/>
+                <w:lang w:val="pt-BR"/>
+              </w:rPr>
+              <w:t>othe</w:t>
+            </w:r>
+            <w:r>
+              <w:rPr>
+                <w:rFonts w:ascii="Arial" w:hAnsi="Arial" w:cs="Arial"/>
+                <w:lang w:val="pt-BR"/>
+              </w:rPr>
+              <w:t>r</w:t>
+            </w:r>
+            <w:r>
+              <w:rPr>
+                <w:rFonts w:ascii="Arial" w:hAnsi="Arial" w:cs="Arial"/>
+                <w:lang w:val="pt-BR"/>
+              </w:rPr>
+              <w:t>_tests</w:t>
+            </w:r>
+            <w:proofErr w:type="spellEnd"/>
           </w:p>
         </w:tc>
         <w:tc>
@@ -7505,35 +7490,23 @@
                 <w:rFonts w:ascii="Arial" w:hAnsi="Arial" w:cs="Arial"/>
                 <w:lang w:val="en-US"/>
               </w:rPr>
-              <w:t>Was the allocation sequence</w:t>
-            </w:r>
-            <w:r>
-              <w:rPr>
-                <w:rFonts w:ascii="Arial" w:hAnsi="Arial" w:cs="Arial"/>
-                <w:lang w:val="en-US"/>
-              </w:rPr>
-              <w:t xml:space="preserve"> </w:t>
-            </w:r>
-            <w:r>
-              <w:rPr>
-                <w:rFonts w:ascii="Arial" w:hAnsi="Arial" w:cs="Arial"/>
-                <w:lang w:val="en-US"/>
-              </w:rPr>
-              <w:t>adequately generated and</w:t>
-            </w:r>
-            <w:r>
-              <w:rPr>
-                <w:rFonts w:ascii="Arial" w:hAnsi="Arial" w:cs="Arial"/>
-                <w:lang w:val="en-US"/>
-              </w:rPr>
-              <w:t xml:space="preserve"> </w:t>
-            </w:r>
-            <w:r>
-              <w:rPr>
-                <w:rFonts w:ascii="Arial" w:hAnsi="Arial" w:cs="Arial"/>
-                <w:lang w:val="en-US"/>
-              </w:rPr>
-              <w:t>applied?</w:t>
+              <w:t xml:space="preserve">Another </w:t>
+            </w:r>
+            <w:proofErr w:type="spellStart"/>
+            <w:r>
+              <w:rPr>
+                <w:rFonts w:ascii="Arial" w:hAnsi="Arial" w:cs="Arial"/>
+                <w:lang w:val="en-US"/>
+              </w:rPr>
+              <w:t>behavioural</w:t>
+            </w:r>
+            <w:proofErr w:type="spellEnd"/>
+            <w:r>
+              <w:rPr>
+                <w:rFonts w:ascii="Arial" w:hAnsi="Arial" w:cs="Arial"/>
+                <w:lang w:val="en-US"/>
+              </w:rPr>
+              <w:t xml:space="preserve"> test applied before forced swim test</w:t>
             </w:r>
           </w:p>
         </w:tc>
@@ -7561,7 +7534,7 @@
                 <w:rFonts w:ascii="Arial" w:hAnsi="Arial" w:cs="Arial"/>
                 <w:lang w:val="pt-BR"/>
               </w:rPr>
-              <w:t>factor</w:t>
+              <w:t>character</w:t>
             </w:r>
             <w:proofErr w:type="spellEnd"/>
           </w:p>
@@ -7611,7 +7584,7 @@
                 <w:rFonts w:ascii="Arial" w:hAnsi="Arial" w:cs="Arial"/>
                 <w:lang w:val="pt-BR"/>
               </w:rPr>
-              <w:t>rob2</w:t>
+              <w:t>rob1</w:t>
             </w:r>
           </w:p>
         </w:tc>
@@ -7638,7 +7611,7 @@
                 <w:rFonts w:ascii="Arial" w:hAnsi="Arial" w:cs="Arial"/>
                 <w:lang w:val="en-US"/>
               </w:rPr>
-              <w:t>Were the groups similar at</w:t>
+              <w:t>Was the allocation sequence</w:t>
             </w:r>
             <w:r>
               <w:rPr>
@@ -7652,7 +7625,7 @@
                 <w:rFonts w:ascii="Arial" w:hAnsi="Arial" w:cs="Arial"/>
                 <w:lang w:val="en-US"/>
               </w:rPr>
-              <w:t>baseline or were they adjusted</w:t>
+              <w:t>adequately generated and</w:t>
             </w:r>
             <w:r>
               <w:rPr>
@@ -7666,7 +7639,7 @@
                 <w:rFonts w:ascii="Arial" w:hAnsi="Arial" w:cs="Arial"/>
                 <w:lang w:val="en-US"/>
               </w:rPr>
-              <w:t>for confounders in the analysis?</w:t>
+              <w:t>applied?</w:t>
             </w:r>
           </w:p>
         </w:tc>
@@ -7744,7 +7717,7 @@
                 <w:rFonts w:ascii="Arial" w:hAnsi="Arial" w:cs="Arial"/>
                 <w:lang w:val="pt-BR"/>
               </w:rPr>
-              <w:t>rob3</w:t>
+              <w:t>rob2</w:t>
             </w:r>
           </w:p>
         </w:tc>
@@ -7771,7 +7744,7 @@
                 <w:rFonts w:ascii="Arial" w:hAnsi="Arial" w:cs="Arial"/>
                 <w:lang w:val="en-US"/>
               </w:rPr>
-              <w:t>Was the allocation adequately</w:t>
+              <w:t>Were the groups similar at</w:t>
             </w:r>
             <w:r>
               <w:rPr>
@@ -7785,7 +7758,21 @@
                 <w:rFonts w:ascii="Arial" w:hAnsi="Arial" w:cs="Arial"/>
                 <w:lang w:val="en-US"/>
               </w:rPr>
-              <w:t>concealed?</w:t>
+              <w:t>baseline or were they adjusted</w:t>
+            </w:r>
+            <w:r>
+              <w:rPr>
+                <w:rFonts w:ascii="Arial" w:hAnsi="Arial" w:cs="Arial"/>
+                <w:lang w:val="en-US"/>
+              </w:rPr>
+              <w:t xml:space="preserve"> </w:t>
+            </w:r>
+            <w:r>
+              <w:rPr>
+                <w:rFonts w:ascii="Arial" w:hAnsi="Arial" w:cs="Arial"/>
+                <w:lang w:val="en-US"/>
+              </w:rPr>
+              <w:t>for confounders in the analysis?</w:t>
             </w:r>
           </w:p>
         </w:tc>
@@ -7863,7 +7850,7 @@
                 <w:rFonts w:ascii="Arial" w:hAnsi="Arial" w:cs="Arial"/>
                 <w:lang w:val="pt-BR"/>
               </w:rPr>
-              <w:t>rob4</w:t>
+              <w:t>rob3</w:t>
             </w:r>
           </w:p>
         </w:tc>
@@ -7890,7 +7877,7 @@
                 <w:rFonts w:ascii="Arial" w:hAnsi="Arial" w:cs="Arial"/>
                 <w:lang w:val="en-US"/>
               </w:rPr>
-              <w:t>Were the animals randomly</w:t>
+              <w:t>Was the allocation adequately</w:t>
             </w:r>
             <w:r>
               <w:rPr>
@@ -7904,7 +7891,7 @@
                 <w:rFonts w:ascii="Arial" w:hAnsi="Arial" w:cs="Arial"/>
                 <w:lang w:val="en-US"/>
               </w:rPr>
-              <w:t>housed during the experiment?</w:t>
+              <w:t>concealed?</w:t>
             </w:r>
           </w:p>
         </w:tc>
@@ -7982,7 +7969,7 @@
                 <w:rFonts w:ascii="Arial" w:hAnsi="Arial" w:cs="Arial"/>
                 <w:lang w:val="pt-BR"/>
               </w:rPr>
-              <w:t>rob5</w:t>
+              <w:t>rob4</w:t>
             </w:r>
           </w:p>
         </w:tc>
@@ -8009,7 +7996,7 @@
                 <w:rFonts w:ascii="Arial" w:hAnsi="Arial" w:cs="Arial"/>
                 <w:lang w:val="en-US"/>
               </w:rPr>
-              <w:t>Were the caregivers and/or</w:t>
+              <w:t>Were the animals randomly</w:t>
             </w:r>
             <w:r>
               <w:rPr>
@@ -8023,49 +8010,7 @@
                 <w:rFonts w:ascii="Arial" w:hAnsi="Arial" w:cs="Arial"/>
                 <w:lang w:val="en-US"/>
               </w:rPr>
-              <w:t>investigators blinded from</w:t>
-            </w:r>
-            <w:r>
-              <w:rPr>
-                <w:rFonts w:ascii="Arial" w:hAnsi="Arial" w:cs="Arial"/>
-                <w:lang w:val="en-US"/>
-              </w:rPr>
-              <w:t xml:space="preserve"> </w:t>
-            </w:r>
-            <w:r>
-              <w:rPr>
-                <w:rFonts w:ascii="Arial" w:hAnsi="Arial" w:cs="Arial"/>
-                <w:lang w:val="en-US"/>
-              </w:rPr>
-              <w:t>knowledge which intervention</w:t>
-            </w:r>
-            <w:r>
-              <w:rPr>
-                <w:rFonts w:ascii="Arial" w:hAnsi="Arial" w:cs="Arial"/>
-                <w:lang w:val="en-US"/>
-              </w:rPr>
-              <w:t xml:space="preserve"> </w:t>
-            </w:r>
-            <w:r>
-              <w:rPr>
-                <w:rFonts w:ascii="Arial" w:hAnsi="Arial" w:cs="Arial"/>
-                <w:lang w:val="en-US"/>
-              </w:rPr>
-              <w:t>each animal received during</w:t>
-            </w:r>
-            <w:r>
-              <w:rPr>
-                <w:rFonts w:ascii="Arial" w:hAnsi="Arial" w:cs="Arial"/>
-                <w:lang w:val="en-US"/>
-              </w:rPr>
-              <w:t xml:space="preserve"> </w:t>
-            </w:r>
-            <w:r>
-              <w:rPr>
-                <w:rFonts w:ascii="Arial" w:hAnsi="Arial" w:cs="Arial"/>
-                <w:lang w:val="en-US"/>
-              </w:rPr>
-              <w:t>the experiment?</w:t>
+              <w:t>housed during the experiment?</w:t>
             </w:r>
           </w:p>
         </w:tc>
@@ -8143,7 +8088,7 @@
                 <w:rFonts w:ascii="Arial" w:hAnsi="Arial" w:cs="Arial"/>
                 <w:lang w:val="pt-BR"/>
               </w:rPr>
-              <w:t>rob6</w:t>
+              <w:t>rob5</w:t>
             </w:r>
           </w:p>
         </w:tc>
@@ -8170,7 +8115,7 @@
                 <w:rFonts w:ascii="Arial" w:hAnsi="Arial" w:cs="Arial"/>
                 <w:lang w:val="en-US"/>
               </w:rPr>
-              <w:t>Were animals selected at random</w:t>
+              <w:t>Were the caregivers and/or</w:t>
             </w:r>
             <w:r>
               <w:rPr>
@@ -8184,7 +8129,49 @@
                 <w:rFonts w:ascii="Arial" w:hAnsi="Arial" w:cs="Arial"/>
                 <w:lang w:val="en-US"/>
               </w:rPr>
-              <w:t>for outcome assessment?</w:t>
+              <w:t>investigators blinded from</w:t>
+            </w:r>
+            <w:r>
+              <w:rPr>
+                <w:rFonts w:ascii="Arial" w:hAnsi="Arial" w:cs="Arial"/>
+                <w:lang w:val="en-US"/>
+              </w:rPr>
+              <w:t xml:space="preserve"> </w:t>
+            </w:r>
+            <w:r>
+              <w:rPr>
+                <w:rFonts w:ascii="Arial" w:hAnsi="Arial" w:cs="Arial"/>
+                <w:lang w:val="en-US"/>
+              </w:rPr>
+              <w:t>knowledge which intervention</w:t>
+            </w:r>
+            <w:r>
+              <w:rPr>
+                <w:rFonts w:ascii="Arial" w:hAnsi="Arial" w:cs="Arial"/>
+                <w:lang w:val="en-US"/>
+              </w:rPr>
+              <w:t xml:space="preserve"> </w:t>
+            </w:r>
+            <w:r>
+              <w:rPr>
+                <w:rFonts w:ascii="Arial" w:hAnsi="Arial" w:cs="Arial"/>
+                <w:lang w:val="en-US"/>
+              </w:rPr>
+              <w:t>each animal received during</w:t>
+            </w:r>
+            <w:r>
+              <w:rPr>
+                <w:rFonts w:ascii="Arial" w:hAnsi="Arial" w:cs="Arial"/>
+                <w:lang w:val="en-US"/>
+              </w:rPr>
+              <w:t xml:space="preserve"> </w:t>
+            </w:r>
+            <w:r>
+              <w:rPr>
+                <w:rFonts w:ascii="Arial" w:hAnsi="Arial" w:cs="Arial"/>
+                <w:lang w:val="en-US"/>
+              </w:rPr>
+              <w:t>the experiment?</w:t>
             </w:r>
           </w:p>
         </w:tc>
@@ -8262,7 +8249,7 @@
                 <w:rFonts w:ascii="Arial" w:hAnsi="Arial" w:cs="Arial"/>
                 <w:lang w:val="pt-BR"/>
               </w:rPr>
-              <w:t>rob7</w:t>
+              <w:t>rob6</w:t>
             </w:r>
           </w:p>
         </w:tc>
@@ -8289,7 +8276,7 @@
                 <w:rFonts w:ascii="Arial" w:hAnsi="Arial" w:cs="Arial"/>
                 <w:lang w:val="en-US"/>
               </w:rPr>
-              <w:t>Was the outcome assessor</w:t>
+              <w:t>Were animals selected at random</w:t>
             </w:r>
             <w:r>
               <w:rPr>
@@ -8303,7 +8290,7 @@
                 <w:rFonts w:ascii="Arial" w:hAnsi="Arial" w:cs="Arial"/>
                 <w:lang w:val="en-US"/>
               </w:rPr>
-              <w:t>blinded?</w:t>
+              <w:t>for outcome assessment?</w:t>
             </w:r>
           </w:p>
         </w:tc>
@@ -8381,7 +8368,7 @@
                 <w:rFonts w:ascii="Arial" w:hAnsi="Arial" w:cs="Arial"/>
                 <w:lang w:val="pt-BR"/>
               </w:rPr>
-              <w:t>rob8</w:t>
+              <w:t>rob7</w:t>
             </w:r>
           </w:p>
         </w:tc>
@@ -8408,7 +8395,7 @@
                 <w:rFonts w:ascii="Arial" w:hAnsi="Arial" w:cs="Arial"/>
                 <w:lang w:val="en-US"/>
               </w:rPr>
-              <w:t>Were incomplete outcome</w:t>
+              <w:t>Was the outcome assessor</w:t>
             </w:r>
             <w:r>
               <w:rPr>
@@ -8422,7 +8409,7 @@
                 <w:rFonts w:ascii="Arial" w:hAnsi="Arial" w:cs="Arial"/>
                 <w:lang w:val="en-US"/>
               </w:rPr>
-              <w:t>data adequately addressed?</w:t>
+              <w:t>blinded?</w:t>
             </w:r>
           </w:p>
         </w:tc>
@@ -8500,7 +8487,7 @@
                 <w:rFonts w:ascii="Arial" w:hAnsi="Arial" w:cs="Arial"/>
                 <w:lang w:val="pt-BR"/>
               </w:rPr>
-              <w:t>rob9</w:t>
+              <w:t>rob8</w:t>
             </w:r>
           </w:p>
         </w:tc>
@@ -8527,7 +8514,7 @@
                 <w:rFonts w:ascii="Arial" w:hAnsi="Arial" w:cs="Arial"/>
                 <w:lang w:val="en-US"/>
               </w:rPr>
-              <w:t>Are reports of the study free</w:t>
+              <w:t>Were incomplete outcome</w:t>
             </w:r>
             <w:r>
               <w:rPr>
@@ -8541,21 +8528,7 @@
                 <w:rFonts w:ascii="Arial" w:hAnsi="Arial" w:cs="Arial"/>
                 <w:lang w:val="en-US"/>
               </w:rPr>
-              <w:t>of selective outcome</w:t>
-            </w:r>
-            <w:r>
-              <w:rPr>
-                <w:rFonts w:ascii="Arial" w:hAnsi="Arial" w:cs="Arial"/>
-                <w:lang w:val="en-US"/>
-              </w:rPr>
-              <w:t xml:space="preserve"> </w:t>
-            </w:r>
-            <w:r>
-              <w:rPr>
-                <w:rFonts w:ascii="Arial" w:hAnsi="Arial" w:cs="Arial"/>
-                <w:lang w:val="en-US"/>
-              </w:rPr>
-              <w:t>reporting?</w:t>
+              <w:t>data adequately addressed?</w:t>
             </w:r>
           </w:p>
         </w:tc>
@@ -8633,7 +8606,7 @@
                 <w:rFonts w:ascii="Arial" w:hAnsi="Arial" w:cs="Arial"/>
                 <w:lang w:val="pt-BR"/>
               </w:rPr>
-              <w:t>rob10</w:t>
+              <w:t>rob9</w:t>
             </w:r>
           </w:p>
         </w:tc>
@@ -8660,7 +8633,7 @@
                 <w:rFonts w:ascii="Arial" w:hAnsi="Arial" w:cs="Arial"/>
                 <w:lang w:val="en-US"/>
               </w:rPr>
-              <w:t>Was the study apparently free</w:t>
+              <w:t>Are reports of the study free</w:t>
             </w:r>
             <w:r>
               <w:rPr>
@@ -8674,7 +8647,7 @@
                 <w:rFonts w:ascii="Arial" w:hAnsi="Arial" w:cs="Arial"/>
                 <w:lang w:val="en-US"/>
               </w:rPr>
-              <w:t>of other problems that could</w:t>
+              <w:t>of selective outcome</w:t>
             </w:r>
             <w:r>
               <w:rPr>
@@ -8688,7 +8661,7 @@
                 <w:rFonts w:ascii="Arial" w:hAnsi="Arial" w:cs="Arial"/>
                 <w:lang w:val="en-US"/>
               </w:rPr>
-              <w:t>result in high risk of bias?</w:t>
+              <w:t>reporting?</w:t>
             </w:r>
           </w:p>
         </w:tc>
@@ -8766,7 +8739,7 @@
                 <w:rFonts w:ascii="Arial" w:hAnsi="Arial" w:cs="Arial"/>
                 <w:lang w:val="pt-BR"/>
               </w:rPr>
-              <w:t>camarades1</w:t>
+              <w:t>rob10</w:t>
             </w:r>
           </w:p>
         </w:tc>
@@ -8793,7 +8766,35 @@
                 <w:rFonts w:ascii="Arial" w:hAnsi="Arial" w:cs="Arial"/>
                 <w:lang w:val="en-US"/>
               </w:rPr>
-              <w:t>Peer-reviewed publication?</w:t>
+              <w:t>Was the study apparently free</w:t>
+            </w:r>
+            <w:r>
+              <w:rPr>
+                <w:rFonts w:ascii="Arial" w:hAnsi="Arial" w:cs="Arial"/>
+                <w:lang w:val="en-US"/>
+              </w:rPr>
+              <w:t xml:space="preserve"> </w:t>
+            </w:r>
+            <w:r>
+              <w:rPr>
+                <w:rFonts w:ascii="Arial" w:hAnsi="Arial" w:cs="Arial"/>
+                <w:lang w:val="en-US"/>
+              </w:rPr>
+              <w:t>of other problems that could</w:t>
+            </w:r>
+            <w:r>
+              <w:rPr>
+                <w:rFonts w:ascii="Arial" w:hAnsi="Arial" w:cs="Arial"/>
+                <w:lang w:val="en-US"/>
+              </w:rPr>
+              <w:t xml:space="preserve"> </w:t>
+            </w:r>
+            <w:r>
+              <w:rPr>
+                <w:rFonts w:ascii="Arial" w:hAnsi="Arial" w:cs="Arial"/>
+                <w:lang w:val="en-US"/>
+              </w:rPr>
+              <w:t>result in high risk of bias?</w:t>
             </w:r>
           </w:p>
         </w:tc>
@@ -8871,7 +8872,7 @@
                 <w:rFonts w:ascii="Arial" w:hAnsi="Arial" w:cs="Arial"/>
                 <w:lang w:val="pt-BR"/>
               </w:rPr>
-              <w:t>camarades2</w:t>
+              <w:t>camarades1</w:t>
             </w:r>
           </w:p>
         </w:tc>
@@ -8898,7 +8899,7 @@
                 <w:rFonts w:ascii="Arial" w:hAnsi="Arial" w:cs="Arial"/>
                 <w:lang w:val="en-US"/>
               </w:rPr>
-              <w:t>Study follows ARRIVE (or other) guidelines?</w:t>
+              <w:t>Peer-reviewed publication?</w:t>
             </w:r>
           </w:p>
         </w:tc>
@@ -8976,7 +8977,7 @@
                 <w:rFonts w:ascii="Arial" w:hAnsi="Arial" w:cs="Arial"/>
                 <w:lang w:val="pt-BR"/>
               </w:rPr>
-              <w:t>camarades3</w:t>
+              <w:t>camarades2</w:t>
             </w:r>
           </w:p>
         </w:tc>
@@ -9003,7 +9004,7 @@
                 <w:rFonts w:ascii="Arial" w:hAnsi="Arial" w:cs="Arial"/>
                 <w:lang w:val="en-US"/>
               </w:rPr>
-              <w:t>Declares compliance with animal testing regulations and legislation?</w:t>
+              <w:t>Study follows ARRIVE (or other) guidelines?</w:t>
             </w:r>
           </w:p>
         </w:tc>
@@ -9081,7 +9082,7 @@
                 <w:rFonts w:ascii="Arial" w:hAnsi="Arial" w:cs="Arial"/>
                 <w:lang w:val="pt-BR"/>
               </w:rPr>
-              <w:t>camarades4</w:t>
+              <w:t>camarades3</w:t>
             </w:r>
           </w:p>
         </w:tc>
@@ -9108,7 +9109,7 @@
                 <w:rFonts w:ascii="Arial" w:hAnsi="Arial" w:cs="Arial"/>
                 <w:lang w:val="en-US"/>
               </w:rPr>
-              <w:t>There is a declaration of interest?</w:t>
+              <w:t>Declares compliance with animal testing regulations and legislation?</w:t>
             </w:r>
           </w:p>
         </w:tc>
@@ -9186,7 +9187,7 @@
                 <w:rFonts w:ascii="Arial" w:hAnsi="Arial" w:cs="Arial"/>
                 <w:lang w:val="pt-BR"/>
               </w:rPr>
-              <w:t>camarades5</w:t>
+              <w:t>camarades4</w:t>
             </w:r>
           </w:p>
         </w:tc>
@@ -9213,7 +9214,7 @@
                 <w:rFonts w:ascii="Arial" w:hAnsi="Arial" w:cs="Arial"/>
                 <w:lang w:val="en-US"/>
               </w:rPr>
-              <w:t>Reports the breeding, husbandry conditions and actions to improve animal welfare of the experimental animals?</w:t>
+              <w:t>There is a declaration of interest?</w:t>
             </w:r>
           </w:p>
         </w:tc>
@@ -9291,6 +9292,112 @@
                 <w:rFonts w:ascii="Arial" w:hAnsi="Arial" w:cs="Arial"/>
                 <w:lang w:val="pt-BR"/>
               </w:rPr>
+              <w:lastRenderedPageBreak/>
+              <w:t>camarades5</w:t>
+            </w:r>
+          </w:p>
+        </w:tc>
+        <w:tc>
+          <w:tcPr>
+            <w:tcW w:w="4462" w:type="dxa"/>
+            <w:tcBorders>
+              <w:top w:val="single" w:sz="4" w:space="0" w:color="auto"/>
+              <w:left w:val="single" w:sz="4" w:space="0" w:color="auto"/>
+              <w:bottom w:val="single" w:sz="4" w:space="0" w:color="auto"/>
+              <w:right w:val="single" w:sz="4" w:space="0" w:color="auto"/>
+            </w:tcBorders>
+            <w:shd w:val="clear" w:color="auto" w:fill="auto"/>
+          </w:tcPr>
+          <w:p>
+            <w:pPr>
+              <w:rPr>
+                <w:rFonts w:ascii="Arial" w:hAnsi="Arial" w:cs="Arial"/>
+                <w:lang w:val="en-US"/>
+              </w:rPr>
+            </w:pPr>
+            <w:r>
+              <w:rPr>
+                <w:rFonts w:ascii="Arial" w:hAnsi="Arial" w:cs="Arial"/>
+                <w:lang w:val="en-US"/>
+              </w:rPr>
+              <w:t>Reports the breeding, husbandry conditions and actions to improve animal welfare of the experimental animals?</w:t>
+            </w:r>
+          </w:p>
+        </w:tc>
+        <w:tc>
+          <w:tcPr>
+            <w:tcW w:w="1693" w:type="dxa"/>
+            <w:tcBorders>
+              <w:top w:val="single" w:sz="4" w:space="0" w:color="auto"/>
+              <w:left w:val="single" w:sz="4" w:space="0" w:color="auto"/>
+              <w:bottom w:val="single" w:sz="4" w:space="0" w:color="auto"/>
+              <w:right w:val="single" w:sz="4" w:space="0" w:color="auto"/>
+            </w:tcBorders>
+            <w:shd w:val="clear" w:color="auto" w:fill="auto"/>
+          </w:tcPr>
+          <w:p>
+            <w:pPr>
+              <w:rPr>
+                <w:rFonts w:ascii="Arial" w:hAnsi="Arial" w:cs="Arial"/>
+                <w:lang w:val="pt-BR"/>
+              </w:rPr>
+            </w:pPr>
+            <w:proofErr w:type="spellStart"/>
+            <w:r>
+              <w:rPr>
+                <w:rFonts w:ascii="Arial" w:hAnsi="Arial" w:cs="Arial"/>
+                <w:lang w:val="pt-BR"/>
+              </w:rPr>
+              <w:t>factor</w:t>
+            </w:r>
+            <w:proofErr w:type="spellEnd"/>
+          </w:p>
+        </w:tc>
+      </w:tr>
+      <w:tr>
+        <w:tblPrEx>
+          <w:tblBorders>
+            <w:top w:val="single" w:sz="4" w:space="0" w:color="auto"/>
+            <w:left w:val="single" w:sz="4" w:space="0" w:color="auto"/>
+            <w:bottom w:val="single" w:sz="4" w:space="0" w:color="auto"/>
+            <w:right w:val="single" w:sz="4" w:space="0" w:color="auto"/>
+            <w:insideH w:val="single" w:sz="4" w:space="0" w:color="auto"/>
+            <w:insideV w:val="single" w:sz="4" w:space="0" w:color="auto"/>
+          </w:tblBorders>
+          <w:tblCellMar>
+            <w:top w:w="0" w:type="dxa"/>
+            <w:left w:w="70" w:type="dxa"/>
+            <w:bottom w:w="0" w:type="dxa"/>
+            <w:right w:w="70" w:type="dxa"/>
+          </w:tblCellMar>
+          <w:tblLook w:val="0000" w:firstRow="0" w:lastRow="0" w:firstColumn="0" w:lastColumn="0" w:noHBand="0" w:noVBand="0"/>
+        </w:tblPrEx>
+        <w:trPr>
+          <w:trHeight w:val="376"/>
+        </w:trPr>
+        <w:tc>
+          <w:tcPr>
+            <w:tcW w:w="2342" w:type="dxa"/>
+            <w:tcBorders>
+              <w:top w:val="single" w:sz="4" w:space="0" w:color="auto"/>
+              <w:left w:val="single" w:sz="4" w:space="0" w:color="auto"/>
+              <w:bottom w:val="single" w:sz="4" w:space="0" w:color="auto"/>
+              <w:right w:val="single" w:sz="4" w:space="0" w:color="auto"/>
+            </w:tcBorders>
+            <w:shd w:val="clear" w:color="auto" w:fill="auto"/>
+          </w:tcPr>
+          <w:p>
+            <w:pPr>
+              <w:rPr>
+                <w:rFonts w:ascii="Arial" w:hAnsi="Arial" w:cs="Arial"/>
+                <w:lang w:val="pt-BR"/>
+              </w:rPr>
+            </w:pPr>
+            <w:r>
+              <w:rPr>
+                <w:rFonts w:ascii="Arial" w:hAnsi="Arial" w:cs="Arial"/>
+                <w:lang w:val="pt-BR"/>
+              </w:rPr>
               <w:t>camarades6</w:t>
             </w:r>
           </w:p>
@@ -9318,15 +9425,7 @@
                 <w:rFonts w:ascii="Arial" w:hAnsi="Arial" w:cs="Arial"/>
                 <w:lang w:val="en-US"/>
               </w:rPr>
-              <w:t xml:space="preserve">Reports the species, lineage or other identifying characteristics of the </w:t>
-            </w:r>
-            <w:r>
-              <w:rPr>
-                <w:rFonts w:ascii="Arial" w:hAnsi="Arial" w:cs="Arial"/>
-                <w:lang w:val="en-US"/>
-              </w:rPr>
-              <w:lastRenderedPageBreak/>
-              <w:t>experimental animals?</w:t>
+              <w:t>Reports the species, lineage or other identifying characteristics of the experimental animals?</w:t>
             </w:r>
           </w:p>
         </w:tc>
@@ -9354,7 +9453,6 @@
                 <w:rFonts w:ascii="Arial" w:hAnsi="Arial" w:cs="Arial"/>
                 <w:lang w:val="pt-BR"/>
               </w:rPr>
-              <w:lastRenderedPageBreak/>
               <w:t>factor</w:t>
             </w:r>
             <w:proofErr w:type="spellEnd"/>

</xml_diff>

<commit_message>
updated the files with the positive control classification
</commit_message>
<xml_diff>
--- a/data/codebook_Data_200FST.docx
+++ b/data/codebook_Data_200FST.docx
@@ -945,7 +945,23 @@
                 <w:rFonts w:ascii="Arial" w:hAnsi="Arial" w:cs="Arial"/>
                 <w:lang w:val="pt-BR"/>
               </w:rPr>
-              <w:t xml:space="preserve"> of </w:t>
+              <w:t xml:space="preserve"> </w:t>
+            </w:r>
+            <w:proofErr w:type="spellStart"/>
+            <w:r>
+              <w:rPr>
+                <w:rFonts w:ascii="Arial" w:hAnsi="Arial" w:cs="Arial"/>
+                <w:lang w:val="pt-BR"/>
+              </w:rPr>
+              <w:t>of</w:t>
+            </w:r>
+            <w:proofErr w:type="spellEnd"/>
+            <w:r>
+              <w:rPr>
+                <w:rFonts w:ascii="Arial" w:hAnsi="Arial" w:cs="Arial"/>
+                <w:lang w:val="pt-BR"/>
+              </w:rPr>
+              <w:t xml:space="preserve"> </w:t>
             </w:r>
             <w:proofErr w:type="spellStart"/>
             <w:r>
@@ -1202,7 +1218,23 @@
                 <w:rFonts w:ascii="Arial" w:hAnsi="Arial" w:cs="Arial"/>
                 <w:lang w:val="pt-BR"/>
               </w:rPr>
-              <w:t xml:space="preserve">Year of </w:t>
+              <w:t xml:space="preserve">Year </w:t>
+            </w:r>
+            <w:proofErr w:type="spellStart"/>
+            <w:r>
+              <w:rPr>
+                <w:rFonts w:ascii="Arial" w:hAnsi="Arial" w:cs="Arial"/>
+                <w:lang w:val="pt-BR"/>
+              </w:rPr>
+              <w:t>of</w:t>
+            </w:r>
+            <w:proofErr w:type="spellEnd"/>
+            <w:r>
+              <w:rPr>
+                <w:rFonts w:ascii="Arial" w:hAnsi="Arial" w:cs="Arial"/>
+                <w:lang w:val="pt-BR"/>
+              </w:rPr>
+              <w:t xml:space="preserve"> </w:t>
             </w:r>
             <w:proofErr w:type="spellStart"/>
             <w:r>
@@ -1450,7 +1482,23 @@
                 <w:rFonts w:ascii="Arial" w:hAnsi="Arial" w:cs="Arial"/>
                 <w:lang w:val="pt-BR"/>
               </w:rPr>
-              <w:t xml:space="preserve"> of </w:t>
+              <w:t xml:space="preserve"> </w:t>
+            </w:r>
+            <w:proofErr w:type="spellStart"/>
+            <w:r>
+              <w:rPr>
+                <w:rFonts w:ascii="Arial" w:hAnsi="Arial" w:cs="Arial"/>
+                <w:lang w:val="pt-BR"/>
+              </w:rPr>
+              <w:t>of</w:t>
+            </w:r>
+            <w:proofErr w:type="spellEnd"/>
+            <w:r>
+              <w:rPr>
+                <w:rFonts w:ascii="Arial" w:hAnsi="Arial" w:cs="Arial"/>
+                <w:lang w:val="pt-BR"/>
+              </w:rPr>
+              <w:t xml:space="preserve"> </w:t>
             </w:r>
             <w:proofErr w:type="spellStart"/>
             <w:r>
@@ -1678,7 +1726,23 @@
                 <w:rFonts w:ascii="Arial" w:hAnsi="Arial" w:cs="Arial"/>
                 <w:lang w:val="pt-BR"/>
               </w:rPr>
-              <w:t xml:space="preserve"> of </w:t>
+              <w:t xml:space="preserve"> </w:t>
+            </w:r>
+            <w:proofErr w:type="spellStart"/>
+            <w:r>
+              <w:rPr>
+                <w:rFonts w:ascii="Arial" w:hAnsi="Arial" w:cs="Arial"/>
+                <w:lang w:val="pt-BR"/>
+              </w:rPr>
+              <w:t>of</w:t>
+            </w:r>
+            <w:proofErr w:type="spellEnd"/>
+            <w:r>
+              <w:rPr>
+                <w:rFonts w:ascii="Arial" w:hAnsi="Arial" w:cs="Arial"/>
+                <w:lang w:val="pt-BR"/>
+              </w:rPr>
+              <w:t xml:space="preserve"> </w:t>
             </w:r>
             <w:proofErr w:type="spellStart"/>
             <w:r>
@@ -4683,7 +4747,23 @@
                 <w:rFonts w:ascii="Arial" w:hAnsi="Arial" w:cs="Arial"/>
                 <w:lang w:val="pt-BR"/>
               </w:rPr>
-              <w:t xml:space="preserve"> of </w:t>
+              <w:t xml:space="preserve"> </w:t>
+            </w:r>
+            <w:proofErr w:type="spellStart"/>
+            <w:r>
+              <w:rPr>
+                <w:rFonts w:ascii="Arial" w:hAnsi="Arial" w:cs="Arial"/>
+                <w:lang w:val="pt-BR"/>
+              </w:rPr>
+              <w:t>of</w:t>
+            </w:r>
+            <w:proofErr w:type="spellEnd"/>
+            <w:r>
+              <w:rPr>
+                <w:rFonts w:ascii="Arial" w:hAnsi="Arial" w:cs="Arial"/>
+                <w:lang w:val="pt-BR"/>
+              </w:rPr>
+              <w:t xml:space="preserve"> </w:t>
             </w:r>
             <w:proofErr w:type="spellStart"/>
             <w:r>
@@ -5546,7 +5626,23 @@
                 <w:rFonts w:ascii="Arial" w:hAnsi="Arial" w:cs="Arial"/>
                 <w:lang w:val="pt-BR"/>
               </w:rPr>
-              <w:t xml:space="preserve">Classe of </w:t>
+              <w:t xml:space="preserve">Classe </w:t>
+            </w:r>
+            <w:proofErr w:type="spellStart"/>
+            <w:r>
+              <w:rPr>
+                <w:rFonts w:ascii="Arial" w:hAnsi="Arial" w:cs="Arial"/>
+                <w:lang w:val="pt-BR"/>
+              </w:rPr>
+              <w:t>of</w:t>
+            </w:r>
+            <w:proofErr w:type="spellEnd"/>
+            <w:r>
+              <w:rPr>
+                <w:rFonts w:ascii="Arial" w:hAnsi="Arial" w:cs="Arial"/>
+                <w:lang w:val="pt-BR"/>
+              </w:rPr>
+              <w:t xml:space="preserve"> </w:t>
             </w:r>
             <w:proofErr w:type="spellStart"/>
             <w:r>
@@ -5676,7 +5772,23 @@
                 <w:rFonts w:ascii="Arial" w:hAnsi="Arial" w:cs="Arial"/>
                 <w:lang w:val="pt-BR"/>
               </w:rPr>
-              <w:t xml:space="preserve">Dose of </w:t>
+              <w:t xml:space="preserve">Dose </w:t>
+            </w:r>
+            <w:proofErr w:type="spellStart"/>
+            <w:r>
+              <w:rPr>
+                <w:rFonts w:ascii="Arial" w:hAnsi="Arial" w:cs="Arial"/>
+                <w:lang w:val="pt-BR"/>
+              </w:rPr>
+              <w:t>of</w:t>
+            </w:r>
+            <w:proofErr w:type="spellEnd"/>
+            <w:r>
+              <w:rPr>
+                <w:rFonts w:ascii="Arial" w:hAnsi="Arial" w:cs="Arial"/>
+                <w:lang w:val="pt-BR"/>
+              </w:rPr>
+              <w:t xml:space="preserve"> </w:t>
             </w:r>
             <w:proofErr w:type="spellStart"/>
             <w:r>
@@ -5831,7 +5943,23 @@
                 <w:rFonts w:ascii="Arial" w:hAnsi="Arial" w:cs="Arial"/>
                 <w:lang w:val="pt-BR"/>
               </w:rPr>
-              <w:t xml:space="preserve">Unit of dose </w:t>
+              <w:t xml:space="preserve">Unit </w:t>
+            </w:r>
+            <w:proofErr w:type="spellStart"/>
+            <w:r>
+              <w:rPr>
+                <w:rFonts w:ascii="Arial" w:hAnsi="Arial" w:cs="Arial"/>
+                <w:lang w:val="pt-BR"/>
+              </w:rPr>
+              <w:t>of</w:t>
+            </w:r>
+            <w:proofErr w:type="spellEnd"/>
+            <w:r>
+              <w:rPr>
+                <w:rFonts w:ascii="Arial" w:hAnsi="Arial" w:cs="Arial"/>
+                <w:lang w:val="pt-BR"/>
+              </w:rPr>
+              <w:t xml:space="preserve"> dose </w:t>
             </w:r>
             <w:proofErr w:type="spellStart"/>
             <w:r>
@@ -6209,21 +6337,28 @@
                 <w:lang w:val="pt-BR"/>
               </w:rPr>
             </w:pPr>
-            <w:proofErr w:type="spellStart"/>
-            <w:r>
-              <w:rPr>
-                <w:rFonts w:ascii="Arial" w:hAnsi="Arial" w:cs="Arial"/>
-                <w:lang w:val="pt-BR"/>
-              </w:rPr>
-              <w:t>Route</w:t>
-            </w:r>
-            <w:proofErr w:type="spellEnd"/>
-            <w:r>
-              <w:rPr>
-                <w:rFonts w:ascii="Arial" w:hAnsi="Arial" w:cs="Arial"/>
-                <w:lang w:val="pt-BR"/>
-              </w:rPr>
-              <w:t xml:space="preserve"> of </w:t>
+            <w:r>
+              <w:rPr>
+                <w:rFonts w:ascii="Arial" w:hAnsi="Arial" w:cs="Arial"/>
+                <w:lang w:val="pt-BR"/>
+              </w:rPr>
+              <w:t xml:space="preserve">Route </w:t>
+            </w:r>
+            <w:proofErr w:type="spellStart"/>
+            <w:r>
+              <w:rPr>
+                <w:rFonts w:ascii="Arial" w:hAnsi="Arial" w:cs="Arial"/>
+                <w:lang w:val="pt-BR"/>
+              </w:rPr>
+              <w:t>of</w:t>
+            </w:r>
+            <w:proofErr w:type="spellEnd"/>
+            <w:r>
+              <w:rPr>
+                <w:rFonts w:ascii="Arial" w:hAnsi="Arial" w:cs="Arial"/>
+                <w:lang w:val="pt-BR"/>
+              </w:rPr>
+              <w:t xml:space="preserve"> </w:t>
             </w:r>
             <w:proofErr w:type="spellStart"/>
             <w:r>
@@ -6457,7 +6592,7 @@
                 <w:rFonts w:ascii="Arial" w:hAnsi="Arial" w:cs="Arial"/>
                 <w:lang w:val="pt-BR"/>
               </w:rPr>
-              <w:t>fst_protocol</w:t>
+              <w:t>Positive_control</w:t>
             </w:r>
             <w:proofErr w:type="spellEnd"/>
           </w:p>
@@ -6477,66 +6612,24 @@
             <w:pPr>
               <w:rPr>
                 <w:rFonts w:ascii="Arial" w:hAnsi="Arial" w:cs="Arial"/>
-                <w:lang w:val="pt-BR"/>
-              </w:rPr>
-            </w:pPr>
-            <w:proofErr w:type="spellStart"/>
-            <w:r>
-              <w:rPr>
-                <w:rFonts w:ascii="Arial" w:hAnsi="Arial" w:cs="Arial"/>
-                <w:lang w:val="pt-BR"/>
-              </w:rPr>
-              <w:t>Forced</w:t>
-            </w:r>
-            <w:proofErr w:type="spellEnd"/>
-            <w:r>
-              <w:rPr>
-                <w:rFonts w:ascii="Arial" w:hAnsi="Arial" w:cs="Arial"/>
-                <w:lang w:val="pt-BR"/>
-              </w:rPr>
-              <w:t xml:space="preserve"> </w:t>
-            </w:r>
-            <w:proofErr w:type="spellStart"/>
-            <w:r>
-              <w:rPr>
-                <w:rFonts w:ascii="Arial" w:hAnsi="Arial" w:cs="Arial"/>
-                <w:lang w:val="pt-BR"/>
-              </w:rPr>
-              <w:t>swim</w:t>
-            </w:r>
-            <w:proofErr w:type="spellEnd"/>
-            <w:r>
-              <w:rPr>
-                <w:rFonts w:ascii="Arial" w:hAnsi="Arial" w:cs="Arial"/>
-                <w:lang w:val="pt-BR"/>
-              </w:rPr>
-              <w:t xml:space="preserve"> </w:t>
-            </w:r>
-            <w:proofErr w:type="spellStart"/>
-            <w:r>
-              <w:rPr>
-                <w:rFonts w:ascii="Arial" w:hAnsi="Arial" w:cs="Arial"/>
-                <w:lang w:val="pt-BR"/>
-              </w:rPr>
-              <w:t>test</w:t>
-            </w:r>
-            <w:proofErr w:type="spellEnd"/>
-            <w:r>
-              <w:rPr>
-                <w:rFonts w:ascii="Arial" w:hAnsi="Arial" w:cs="Arial"/>
-                <w:lang w:val="pt-BR"/>
-              </w:rPr>
-              <w:t xml:space="preserve"> </w:t>
-            </w:r>
-            <w:proofErr w:type="spellStart"/>
-            <w:r>
-              <w:rPr>
-                <w:rFonts w:ascii="Arial" w:hAnsi="Arial" w:cs="Arial"/>
-                <w:lang w:val="pt-BR"/>
-              </w:rPr>
-              <w:t>protocol</w:t>
-            </w:r>
-            <w:proofErr w:type="spellEnd"/>
+                <w:lang w:val="en-US"/>
+              </w:rPr>
+            </w:pPr>
+            <w:r>
+              <w:rPr>
+                <w:rFonts w:ascii="Arial" w:hAnsi="Arial" w:cs="Arial"/>
+                <w:lang w:val="en-US"/>
+              </w:rPr>
+              <w:t xml:space="preserve">If the antidepressant was used as a </w:t>
+            </w:r>
+            <w:r>
+              <w:rPr>
+                <w:rFonts w:ascii="Arial" w:hAnsi="Arial" w:cs="Arial"/>
+                <w:lang w:val="en-US"/>
+              </w:rPr>
+              <w:lastRenderedPageBreak/>
+              <w:t xml:space="preserve">positive control: 0 – No, 1 – Yes. </w:t>
+            </w:r>
           </w:p>
         </w:tc>
         <w:tc>
@@ -6554,18 +6647,17 @@
             <w:pPr>
               <w:rPr>
                 <w:rFonts w:ascii="Arial" w:hAnsi="Arial" w:cs="Arial"/>
-                <w:lang w:val="pt-BR"/>
-              </w:rPr>
-            </w:pPr>
-            <w:proofErr w:type="spellStart"/>
-            <w:r>
-              <w:rPr>
-                <w:rFonts w:ascii="Arial" w:hAnsi="Arial" w:cs="Arial"/>
-                <w:lang w:val="pt-BR"/>
-              </w:rPr>
+                <w:lang w:val="en-US"/>
+              </w:rPr>
+            </w:pPr>
+            <w:r>
+              <w:rPr>
+                <w:rFonts w:ascii="Arial" w:hAnsi="Arial" w:cs="Arial"/>
+                <w:lang w:val="en-US"/>
+              </w:rPr>
+              <w:lastRenderedPageBreak/>
               <w:t>factor</w:t>
             </w:r>
-            <w:proofErr w:type="spellEnd"/>
           </w:p>
         </w:tc>
       </w:tr>
@@ -6614,8 +6706,7 @@
                 <w:rFonts w:ascii="Arial" w:hAnsi="Arial" w:cs="Arial"/>
                 <w:lang w:val="pt-BR"/>
               </w:rPr>
-              <w:lastRenderedPageBreak/>
-              <w:t>measurement_method</w:t>
+              <w:t>fst_protocol</w:t>
             </w:r>
             <w:proofErr w:type="spellEnd"/>
           </w:p>
@@ -6635,16 +6726,66 @@
             <w:pPr>
               <w:rPr>
                 <w:rFonts w:ascii="Arial" w:hAnsi="Arial" w:cs="Arial"/>
-                <w:lang w:val="en-US"/>
-              </w:rPr>
-            </w:pPr>
-            <w:r>
-              <w:rPr>
-                <w:rFonts w:ascii="Arial" w:hAnsi="Arial" w:cs="Arial"/>
-                <w:lang w:val="en-US"/>
-              </w:rPr>
-              <w:t>Method applied to measure the outcome</w:t>
-            </w:r>
+                <w:lang w:val="pt-BR"/>
+              </w:rPr>
+            </w:pPr>
+            <w:proofErr w:type="spellStart"/>
+            <w:r>
+              <w:rPr>
+                <w:rFonts w:ascii="Arial" w:hAnsi="Arial" w:cs="Arial"/>
+                <w:lang w:val="pt-BR"/>
+              </w:rPr>
+              <w:t>Forced</w:t>
+            </w:r>
+            <w:proofErr w:type="spellEnd"/>
+            <w:r>
+              <w:rPr>
+                <w:rFonts w:ascii="Arial" w:hAnsi="Arial" w:cs="Arial"/>
+                <w:lang w:val="pt-BR"/>
+              </w:rPr>
+              <w:t xml:space="preserve"> </w:t>
+            </w:r>
+            <w:proofErr w:type="spellStart"/>
+            <w:r>
+              <w:rPr>
+                <w:rFonts w:ascii="Arial" w:hAnsi="Arial" w:cs="Arial"/>
+                <w:lang w:val="pt-BR"/>
+              </w:rPr>
+              <w:t>swim</w:t>
+            </w:r>
+            <w:proofErr w:type="spellEnd"/>
+            <w:r>
+              <w:rPr>
+                <w:rFonts w:ascii="Arial" w:hAnsi="Arial" w:cs="Arial"/>
+                <w:lang w:val="pt-BR"/>
+              </w:rPr>
+              <w:t xml:space="preserve"> </w:t>
+            </w:r>
+            <w:proofErr w:type="spellStart"/>
+            <w:r>
+              <w:rPr>
+                <w:rFonts w:ascii="Arial" w:hAnsi="Arial" w:cs="Arial"/>
+                <w:lang w:val="pt-BR"/>
+              </w:rPr>
+              <w:t>test</w:t>
+            </w:r>
+            <w:proofErr w:type="spellEnd"/>
+            <w:r>
+              <w:rPr>
+                <w:rFonts w:ascii="Arial" w:hAnsi="Arial" w:cs="Arial"/>
+                <w:lang w:val="pt-BR"/>
+              </w:rPr>
+              <w:t xml:space="preserve"> </w:t>
+            </w:r>
+            <w:proofErr w:type="spellStart"/>
+            <w:r>
+              <w:rPr>
+                <w:rFonts w:ascii="Arial" w:hAnsi="Arial" w:cs="Arial"/>
+                <w:lang w:val="pt-BR"/>
+              </w:rPr>
+              <w:t>protocol</w:t>
+            </w:r>
+            <w:proofErr w:type="spellEnd"/>
           </w:p>
         </w:tc>
         <w:tc>
@@ -6712,20 +6853,19 @@
           <w:p>
             <w:pPr>
               <w:rPr>
-                <w:rFonts w:ascii="Calibri" w:hAnsi="Calibri" w:cs="Calibri"/>
-                <w:b/>
-                <w:bCs/>
-                <w:color w:val="000000"/>
-                <w:lang w:val="pt-BR"/>
-              </w:rPr>
-            </w:pPr>
-            <w:r>
-              <w:rPr>
-                <w:rFonts w:ascii="Arial" w:hAnsi="Arial" w:cs="Arial"/>
-                <w:lang w:val="pt-BR"/>
-              </w:rPr>
-              <w:t>measurement_method_detail</w:t>
-            </w:r>
+                <w:rFonts w:ascii="Arial" w:hAnsi="Arial" w:cs="Arial"/>
+                <w:lang w:val="pt-BR"/>
+              </w:rPr>
+            </w:pPr>
+            <w:proofErr w:type="spellStart"/>
+            <w:r>
+              <w:rPr>
+                <w:rFonts w:ascii="Arial" w:hAnsi="Arial" w:cs="Arial"/>
+                <w:lang w:val="pt-BR"/>
+              </w:rPr>
+              <w:t>measurement_method</w:t>
+            </w:r>
+            <w:proofErr w:type="spellEnd"/>
           </w:p>
         </w:tc>
         <w:tc>
@@ -6751,7 +6891,7 @@
                 <w:rFonts w:ascii="Arial" w:hAnsi="Arial" w:cs="Arial"/>
                 <w:lang w:val="en-US"/>
               </w:rPr>
-              <w:t>Details about the method applied to measure the outcome</w:t>
+              <w:t>Method applied to measure the outcome</w:t>
             </w:r>
           </w:p>
         </w:tc>
@@ -6770,16 +6910,18 @@
             <w:pPr>
               <w:rPr>
                 <w:rFonts w:ascii="Arial" w:hAnsi="Arial" w:cs="Arial"/>
-                <w:lang w:val="en-US"/>
-              </w:rPr>
-            </w:pPr>
-            <w:r>
-              <w:rPr>
-                <w:rFonts w:ascii="Arial" w:hAnsi="Arial" w:cs="Arial"/>
-                <w:lang w:val="en-US"/>
+                <w:lang w:val="pt-BR"/>
+              </w:rPr>
+            </w:pPr>
+            <w:proofErr w:type="spellStart"/>
+            <w:r>
+              <w:rPr>
+                <w:rFonts w:ascii="Arial" w:hAnsi="Arial" w:cs="Arial"/>
+                <w:lang w:val="pt-BR"/>
               </w:rPr>
               <w:t>factor</w:t>
             </w:r>
+            <w:proofErr w:type="spellEnd"/>
           </w:p>
         </w:tc>
       </w:tr>
@@ -6818,19 +6960,20 @@
           <w:p>
             <w:pPr>
               <w:rPr>
-                <w:rFonts w:ascii="Arial" w:hAnsi="Arial" w:cs="Arial"/>
-                <w:lang w:val="pt-BR"/>
-              </w:rPr>
-            </w:pPr>
-            <w:proofErr w:type="spellStart"/>
-            <w:r>
-              <w:rPr>
-                <w:rFonts w:ascii="Arial" w:hAnsi="Arial" w:cs="Arial"/>
-                <w:lang w:val="pt-BR"/>
-              </w:rPr>
-              <w:t>cylinder_height</w:t>
-            </w:r>
-            <w:proofErr w:type="spellEnd"/>
+                <w:rFonts w:ascii="Calibri" w:hAnsi="Calibri" w:cs="Calibri"/>
+                <w:b/>
+                <w:bCs/>
+                <w:color w:val="000000"/>
+                <w:lang w:val="pt-BR"/>
+              </w:rPr>
+            </w:pPr>
+            <w:r>
+              <w:rPr>
+                <w:rFonts w:ascii="Arial" w:hAnsi="Arial" w:cs="Arial"/>
+                <w:lang w:val="pt-BR"/>
+              </w:rPr>
+              <w:t>measurement_method_detail</w:t>
+            </w:r>
           </w:p>
         </w:tc>
         <w:tc>
@@ -6848,40 +6991,15 @@
             <w:pPr>
               <w:rPr>
                 <w:rFonts w:ascii="Arial" w:hAnsi="Arial" w:cs="Arial"/>
-                <w:lang w:val="pt-BR"/>
-              </w:rPr>
-            </w:pPr>
-            <w:proofErr w:type="spellStart"/>
-            <w:r>
-              <w:rPr>
-                <w:rFonts w:ascii="Arial" w:hAnsi="Arial" w:cs="Arial"/>
-                <w:lang w:val="pt-BR"/>
-              </w:rPr>
-              <w:t>Cylinder</w:t>
-            </w:r>
-            <w:proofErr w:type="spellEnd"/>
-            <w:r>
-              <w:rPr>
-                <w:rFonts w:ascii="Arial" w:hAnsi="Arial" w:cs="Arial"/>
-                <w:lang w:val="pt-BR"/>
-              </w:rPr>
-              <w:t xml:space="preserve"> </w:t>
-            </w:r>
-            <w:proofErr w:type="spellStart"/>
-            <w:r>
-              <w:rPr>
-                <w:rFonts w:ascii="Arial" w:hAnsi="Arial" w:cs="Arial"/>
-                <w:lang w:val="pt-BR"/>
-              </w:rPr>
-              <w:t>height</w:t>
-            </w:r>
-            <w:proofErr w:type="spellEnd"/>
-            <w:r>
-              <w:rPr>
-                <w:rFonts w:ascii="Arial" w:hAnsi="Arial" w:cs="Arial"/>
-                <w:lang w:val="pt-BR"/>
-              </w:rPr>
-              <w:t xml:space="preserve"> (cm)</w:t>
+                <w:lang w:val="en-US"/>
+              </w:rPr>
+            </w:pPr>
+            <w:r>
+              <w:rPr>
+                <w:rFonts w:ascii="Arial" w:hAnsi="Arial" w:cs="Arial"/>
+                <w:lang w:val="en-US"/>
+              </w:rPr>
+              <w:t>Details about the method applied to measure the outcome</w:t>
             </w:r>
           </w:p>
         </w:tc>
@@ -6900,40 +7018,15 @@
             <w:pPr>
               <w:rPr>
                 <w:rFonts w:ascii="Arial" w:hAnsi="Arial" w:cs="Arial"/>
-                <w:lang w:val="pt-BR"/>
-              </w:rPr>
-            </w:pPr>
-            <w:proofErr w:type="spellStart"/>
-            <w:r>
-              <w:rPr>
-                <w:rFonts w:ascii="Arial" w:hAnsi="Arial" w:cs="Arial"/>
-                <w:lang w:val="pt-BR"/>
-              </w:rPr>
-              <w:t>numeric</w:t>
-            </w:r>
-            <w:proofErr w:type="spellEnd"/>
-            <w:r>
-              <w:rPr>
-                <w:rFonts w:ascii="Arial" w:hAnsi="Arial" w:cs="Arial"/>
-                <w:lang w:val="pt-BR"/>
-              </w:rPr>
-              <w:t xml:space="preserve"> (</w:t>
-            </w:r>
-            <w:proofErr w:type="spellStart"/>
-            <w:r>
-              <w:rPr>
-                <w:rFonts w:ascii="Arial" w:hAnsi="Arial" w:cs="Arial"/>
-                <w:lang w:val="pt-BR"/>
-              </w:rPr>
-              <w:t>dbl</w:t>
-            </w:r>
-            <w:proofErr w:type="spellEnd"/>
-            <w:r>
-              <w:rPr>
-                <w:rFonts w:ascii="Arial" w:hAnsi="Arial" w:cs="Arial"/>
-                <w:lang w:val="pt-BR"/>
-              </w:rPr>
-              <w:t>)</w:t>
+                <w:lang w:val="en-US"/>
+              </w:rPr>
+            </w:pPr>
+            <w:r>
+              <w:rPr>
+                <w:rFonts w:ascii="Arial" w:hAnsi="Arial" w:cs="Arial"/>
+                <w:lang w:val="en-US"/>
+              </w:rPr>
+              <w:t>factor</w:t>
             </w:r>
           </w:p>
         </w:tc>
@@ -6983,7 +7076,7 @@
                 <w:rFonts w:ascii="Arial" w:hAnsi="Arial" w:cs="Arial"/>
                 <w:lang w:val="pt-BR"/>
               </w:rPr>
-              <w:t>cylinder_diameter</w:t>
+              <w:t>cylinder_height</w:t>
             </w:r>
             <w:proofErr w:type="spellEnd"/>
           </w:p>
@@ -7028,7 +7121,7 @@
                 <w:rFonts w:ascii="Arial" w:hAnsi="Arial" w:cs="Arial"/>
                 <w:lang w:val="pt-BR"/>
               </w:rPr>
-              <w:t>diameter</w:t>
+              <w:t>height</w:t>
             </w:r>
             <w:proofErr w:type="spellEnd"/>
             <w:r>
@@ -7138,7 +7231,7 @@
                 <w:rFonts w:ascii="Arial" w:hAnsi="Arial" w:cs="Arial"/>
                 <w:lang w:val="pt-BR"/>
               </w:rPr>
-              <w:t>water_depth</w:t>
+              <w:t>cylinder_diameter</w:t>
             </w:r>
             <w:proofErr w:type="spellEnd"/>
           </w:p>
@@ -7167,7 +7260,7 @@
                 <w:rFonts w:ascii="Arial" w:hAnsi="Arial" w:cs="Arial"/>
                 <w:lang w:val="pt-BR"/>
               </w:rPr>
-              <w:t>Water</w:t>
+              <w:t>Cylinder</w:t>
             </w:r>
             <w:proofErr w:type="spellEnd"/>
             <w:r>
@@ -7183,7 +7276,7 @@
                 <w:rFonts w:ascii="Arial" w:hAnsi="Arial" w:cs="Arial"/>
                 <w:lang w:val="pt-BR"/>
               </w:rPr>
-              <w:t>depth</w:t>
+              <w:t>diameter</w:t>
             </w:r>
             <w:proofErr w:type="spellEnd"/>
             <w:r>
@@ -7293,7 +7386,7 @@
                 <w:rFonts w:ascii="Arial" w:hAnsi="Arial" w:cs="Arial"/>
                 <w:lang w:val="pt-BR"/>
               </w:rPr>
-              <w:t>water_temperature</w:t>
+              <w:t>water_depth</w:t>
             </w:r>
             <w:proofErr w:type="spellEnd"/>
           </w:p>
@@ -7338,15 +7431,15 @@
                 <w:rFonts w:ascii="Arial" w:hAnsi="Arial" w:cs="Arial"/>
                 <w:lang w:val="pt-BR"/>
               </w:rPr>
-              <w:t>temperature</w:t>
-            </w:r>
-            <w:proofErr w:type="spellEnd"/>
-            <w:r>
-              <w:rPr>
-                <w:rFonts w:ascii="Arial" w:hAnsi="Arial" w:cs="Arial"/>
-                <w:lang w:val="pt-BR"/>
-              </w:rPr>
-              <w:t xml:space="preserve"> (°C)</w:t>
+              <w:t>depth</w:t>
+            </w:r>
+            <w:proofErr w:type="spellEnd"/>
+            <w:r>
+              <w:rPr>
+                <w:rFonts w:ascii="Arial" w:hAnsi="Arial" w:cs="Arial"/>
+                <w:lang w:val="pt-BR"/>
+              </w:rPr>
+              <w:t xml:space="preserve"> (cm)</w:t>
             </w:r>
           </w:p>
         </w:tc>
@@ -7448,21 +7541,7 @@
                 <w:rFonts w:ascii="Arial" w:hAnsi="Arial" w:cs="Arial"/>
                 <w:lang w:val="pt-BR"/>
               </w:rPr>
-              <w:t>othe</w:t>
-            </w:r>
-            <w:r>
-              <w:rPr>
-                <w:rFonts w:ascii="Arial" w:hAnsi="Arial" w:cs="Arial"/>
-                <w:lang w:val="pt-BR"/>
-              </w:rPr>
-              <w:t>r</w:t>
-            </w:r>
-            <w:r>
-              <w:rPr>
-                <w:rFonts w:ascii="Arial" w:hAnsi="Arial" w:cs="Arial"/>
-                <w:lang w:val="pt-BR"/>
-              </w:rPr>
-              <w:t>_tests</w:t>
+              <w:t>water_temperature</w:t>
             </w:r>
             <w:proofErr w:type="spellEnd"/>
           </w:p>
@@ -7482,31 +7561,40 @@
             <w:pPr>
               <w:rPr>
                 <w:rFonts w:ascii="Arial" w:hAnsi="Arial" w:cs="Arial"/>
-                <w:lang w:val="en-US"/>
-              </w:rPr>
-            </w:pPr>
-            <w:r>
-              <w:rPr>
-                <w:rFonts w:ascii="Arial" w:hAnsi="Arial" w:cs="Arial"/>
-                <w:lang w:val="en-US"/>
-              </w:rPr>
-              <w:t xml:space="preserve">Another </w:t>
-            </w:r>
-            <w:proofErr w:type="spellStart"/>
-            <w:r>
-              <w:rPr>
-                <w:rFonts w:ascii="Arial" w:hAnsi="Arial" w:cs="Arial"/>
-                <w:lang w:val="en-US"/>
-              </w:rPr>
-              <w:t>behavioural</w:t>
-            </w:r>
-            <w:proofErr w:type="spellEnd"/>
-            <w:r>
-              <w:rPr>
-                <w:rFonts w:ascii="Arial" w:hAnsi="Arial" w:cs="Arial"/>
-                <w:lang w:val="en-US"/>
-              </w:rPr>
-              <w:t xml:space="preserve"> test applied before forced swim test</w:t>
+                <w:lang w:val="pt-BR"/>
+              </w:rPr>
+            </w:pPr>
+            <w:proofErr w:type="spellStart"/>
+            <w:r>
+              <w:rPr>
+                <w:rFonts w:ascii="Arial" w:hAnsi="Arial" w:cs="Arial"/>
+                <w:lang w:val="pt-BR"/>
+              </w:rPr>
+              <w:t>Water</w:t>
+            </w:r>
+            <w:proofErr w:type="spellEnd"/>
+            <w:r>
+              <w:rPr>
+                <w:rFonts w:ascii="Arial" w:hAnsi="Arial" w:cs="Arial"/>
+                <w:lang w:val="pt-BR"/>
+              </w:rPr>
+              <w:t xml:space="preserve"> </w:t>
+            </w:r>
+            <w:proofErr w:type="spellStart"/>
+            <w:r>
+              <w:rPr>
+                <w:rFonts w:ascii="Arial" w:hAnsi="Arial" w:cs="Arial"/>
+                <w:lang w:val="pt-BR"/>
+              </w:rPr>
+              <w:t>temperature</w:t>
+            </w:r>
+            <w:proofErr w:type="spellEnd"/>
+            <w:r>
+              <w:rPr>
+                <w:rFonts w:ascii="Arial" w:hAnsi="Arial" w:cs="Arial"/>
+                <w:lang w:val="pt-BR"/>
+              </w:rPr>
+              <w:t xml:space="preserve"> (°C)</w:t>
             </w:r>
           </w:p>
         </w:tc>
@@ -7534,9 +7622,32 @@
                 <w:rFonts w:ascii="Arial" w:hAnsi="Arial" w:cs="Arial"/>
                 <w:lang w:val="pt-BR"/>
               </w:rPr>
-              <w:t>character</w:t>
-            </w:r>
-            <w:proofErr w:type="spellEnd"/>
+              <w:t>numeric</w:t>
+            </w:r>
+            <w:proofErr w:type="spellEnd"/>
+            <w:r>
+              <w:rPr>
+                <w:rFonts w:ascii="Arial" w:hAnsi="Arial" w:cs="Arial"/>
+                <w:lang w:val="pt-BR"/>
+              </w:rPr>
+              <w:t xml:space="preserve"> (</w:t>
+            </w:r>
+            <w:proofErr w:type="spellStart"/>
+            <w:r>
+              <w:rPr>
+                <w:rFonts w:ascii="Arial" w:hAnsi="Arial" w:cs="Arial"/>
+                <w:lang w:val="pt-BR"/>
+              </w:rPr>
+              <w:t>dbl</w:t>
+            </w:r>
+            <w:proofErr w:type="spellEnd"/>
+            <w:r>
+              <w:rPr>
+                <w:rFonts w:ascii="Arial" w:hAnsi="Arial" w:cs="Arial"/>
+                <w:lang w:val="pt-BR"/>
+              </w:rPr>
+              <w:t>)</w:t>
+            </w:r>
           </w:p>
         </w:tc>
       </w:tr>
@@ -7579,13 +7690,29 @@
                 <w:lang w:val="pt-BR"/>
               </w:rPr>
             </w:pPr>
-            <w:r>
-              <w:rPr>
-                <w:rFonts w:ascii="Arial" w:hAnsi="Arial" w:cs="Arial"/>
-                <w:lang w:val="pt-BR"/>
-              </w:rPr>
-              <w:t>rob1</w:t>
-            </w:r>
+            <w:proofErr w:type="spellStart"/>
+            <w:r>
+              <w:rPr>
+                <w:rFonts w:ascii="Arial" w:hAnsi="Arial" w:cs="Arial"/>
+                <w:lang w:val="pt-BR"/>
+              </w:rPr>
+              <w:t>othe</w:t>
+            </w:r>
+            <w:r>
+              <w:rPr>
+                <w:rFonts w:ascii="Arial" w:hAnsi="Arial" w:cs="Arial"/>
+                <w:lang w:val="pt-BR"/>
+              </w:rPr>
+              <w:t>r</w:t>
+            </w:r>
+            <w:r>
+              <w:rPr>
+                <w:rFonts w:ascii="Arial" w:hAnsi="Arial" w:cs="Arial"/>
+                <w:lang w:val="pt-BR"/>
+              </w:rPr>
+              <w:t>_tests</w:t>
+            </w:r>
+            <w:proofErr w:type="spellEnd"/>
           </w:p>
         </w:tc>
         <w:tc>
@@ -7611,35 +7738,23 @@
                 <w:rFonts w:ascii="Arial" w:hAnsi="Arial" w:cs="Arial"/>
                 <w:lang w:val="en-US"/>
               </w:rPr>
-              <w:t>Was the allocation sequence</w:t>
-            </w:r>
-            <w:r>
-              <w:rPr>
-                <w:rFonts w:ascii="Arial" w:hAnsi="Arial" w:cs="Arial"/>
-                <w:lang w:val="en-US"/>
-              </w:rPr>
-              <w:t xml:space="preserve"> </w:t>
-            </w:r>
-            <w:r>
-              <w:rPr>
-                <w:rFonts w:ascii="Arial" w:hAnsi="Arial" w:cs="Arial"/>
-                <w:lang w:val="en-US"/>
-              </w:rPr>
-              <w:t>adequately generated and</w:t>
-            </w:r>
-            <w:r>
-              <w:rPr>
-                <w:rFonts w:ascii="Arial" w:hAnsi="Arial" w:cs="Arial"/>
-                <w:lang w:val="en-US"/>
-              </w:rPr>
-              <w:t xml:space="preserve"> </w:t>
-            </w:r>
-            <w:r>
-              <w:rPr>
-                <w:rFonts w:ascii="Arial" w:hAnsi="Arial" w:cs="Arial"/>
-                <w:lang w:val="en-US"/>
-              </w:rPr>
-              <w:t>applied?</w:t>
+              <w:t xml:space="preserve">Another </w:t>
+            </w:r>
+            <w:proofErr w:type="spellStart"/>
+            <w:r>
+              <w:rPr>
+                <w:rFonts w:ascii="Arial" w:hAnsi="Arial" w:cs="Arial"/>
+                <w:lang w:val="en-US"/>
+              </w:rPr>
+              <w:t>behavioural</w:t>
+            </w:r>
+            <w:proofErr w:type="spellEnd"/>
+            <w:r>
+              <w:rPr>
+                <w:rFonts w:ascii="Arial" w:hAnsi="Arial" w:cs="Arial"/>
+                <w:lang w:val="en-US"/>
+              </w:rPr>
+              <w:t xml:space="preserve"> test applied before forced swim test</w:t>
             </w:r>
           </w:p>
         </w:tc>
@@ -7667,7 +7782,7 @@
                 <w:rFonts w:ascii="Arial" w:hAnsi="Arial" w:cs="Arial"/>
                 <w:lang w:val="pt-BR"/>
               </w:rPr>
-              <w:t>factor</w:t>
+              <w:t>character</w:t>
             </w:r>
             <w:proofErr w:type="spellEnd"/>
           </w:p>
@@ -7717,7 +7832,7 @@
                 <w:rFonts w:ascii="Arial" w:hAnsi="Arial" w:cs="Arial"/>
                 <w:lang w:val="pt-BR"/>
               </w:rPr>
-              <w:t>rob2</w:t>
+              <w:t>rob1</w:t>
             </w:r>
           </w:p>
         </w:tc>
@@ -7744,7 +7859,7 @@
                 <w:rFonts w:ascii="Arial" w:hAnsi="Arial" w:cs="Arial"/>
                 <w:lang w:val="en-US"/>
               </w:rPr>
-              <w:t>Were the groups similar at</w:t>
+              <w:t>Was the allocation sequence</w:t>
             </w:r>
             <w:r>
               <w:rPr>
@@ -7758,7 +7873,7 @@
                 <w:rFonts w:ascii="Arial" w:hAnsi="Arial" w:cs="Arial"/>
                 <w:lang w:val="en-US"/>
               </w:rPr>
-              <w:t>baseline or were they adjusted</w:t>
+              <w:t>adequately generated and</w:t>
             </w:r>
             <w:r>
               <w:rPr>
@@ -7772,7 +7887,7 @@
                 <w:rFonts w:ascii="Arial" w:hAnsi="Arial" w:cs="Arial"/>
                 <w:lang w:val="en-US"/>
               </w:rPr>
-              <w:t>for confounders in the analysis?</w:t>
+              <w:t>applied?</w:t>
             </w:r>
           </w:p>
         </w:tc>
@@ -7850,7 +7965,7 @@
                 <w:rFonts w:ascii="Arial" w:hAnsi="Arial" w:cs="Arial"/>
                 <w:lang w:val="pt-BR"/>
               </w:rPr>
-              <w:t>rob3</w:t>
+              <w:t>rob2</w:t>
             </w:r>
           </w:p>
         </w:tc>
@@ -7877,7 +7992,7 @@
                 <w:rFonts w:ascii="Arial" w:hAnsi="Arial" w:cs="Arial"/>
                 <w:lang w:val="en-US"/>
               </w:rPr>
-              <w:t>Was the allocation adequately</w:t>
+              <w:t>Were the groups similar at</w:t>
             </w:r>
             <w:r>
               <w:rPr>
@@ -7891,7 +8006,21 @@
                 <w:rFonts w:ascii="Arial" w:hAnsi="Arial" w:cs="Arial"/>
                 <w:lang w:val="en-US"/>
               </w:rPr>
-              <w:t>concealed?</w:t>
+              <w:t>baseline or were they adjusted</w:t>
+            </w:r>
+            <w:r>
+              <w:rPr>
+                <w:rFonts w:ascii="Arial" w:hAnsi="Arial" w:cs="Arial"/>
+                <w:lang w:val="en-US"/>
+              </w:rPr>
+              <w:t xml:space="preserve"> </w:t>
+            </w:r>
+            <w:r>
+              <w:rPr>
+                <w:rFonts w:ascii="Arial" w:hAnsi="Arial" w:cs="Arial"/>
+                <w:lang w:val="en-US"/>
+              </w:rPr>
+              <w:t>for confounders in the analysis?</w:t>
             </w:r>
           </w:p>
         </w:tc>
@@ -7969,7 +8098,7 @@
                 <w:rFonts w:ascii="Arial" w:hAnsi="Arial" w:cs="Arial"/>
                 <w:lang w:val="pt-BR"/>
               </w:rPr>
-              <w:t>rob4</w:t>
+              <w:t>rob3</w:t>
             </w:r>
           </w:p>
         </w:tc>
@@ -7996,7 +8125,7 @@
                 <w:rFonts w:ascii="Arial" w:hAnsi="Arial" w:cs="Arial"/>
                 <w:lang w:val="en-US"/>
               </w:rPr>
-              <w:t>Were the animals randomly</w:t>
+              <w:t>Was the allocation adequately</w:t>
             </w:r>
             <w:r>
               <w:rPr>
@@ -8010,7 +8139,7 @@
                 <w:rFonts w:ascii="Arial" w:hAnsi="Arial" w:cs="Arial"/>
                 <w:lang w:val="en-US"/>
               </w:rPr>
-              <w:t>housed during the experiment?</w:t>
+              <w:t>concealed?</w:t>
             </w:r>
           </w:p>
         </w:tc>
@@ -8088,7 +8217,7 @@
                 <w:rFonts w:ascii="Arial" w:hAnsi="Arial" w:cs="Arial"/>
                 <w:lang w:val="pt-BR"/>
               </w:rPr>
-              <w:t>rob5</w:t>
+              <w:t>rob4</w:t>
             </w:r>
           </w:p>
         </w:tc>
@@ -8115,7 +8244,7 @@
                 <w:rFonts w:ascii="Arial" w:hAnsi="Arial" w:cs="Arial"/>
                 <w:lang w:val="en-US"/>
               </w:rPr>
-              <w:t>Were the caregivers and/or</w:t>
+              <w:t>Were the animals randomly</w:t>
             </w:r>
             <w:r>
               <w:rPr>
@@ -8129,49 +8258,7 @@
                 <w:rFonts w:ascii="Arial" w:hAnsi="Arial" w:cs="Arial"/>
                 <w:lang w:val="en-US"/>
               </w:rPr>
-              <w:t>investigators blinded from</w:t>
-            </w:r>
-            <w:r>
-              <w:rPr>
-                <w:rFonts w:ascii="Arial" w:hAnsi="Arial" w:cs="Arial"/>
-                <w:lang w:val="en-US"/>
-              </w:rPr>
-              <w:t xml:space="preserve"> </w:t>
-            </w:r>
-            <w:r>
-              <w:rPr>
-                <w:rFonts w:ascii="Arial" w:hAnsi="Arial" w:cs="Arial"/>
-                <w:lang w:val="en-US"/>
-              </w:rPr>
-              <w:t>knowledge which intervention</w:t>
-            </w:r>
-            <w:r>
-              <w:rPr>
-                <w:rFonts w:ascii="Arial" w:hAnsi="Arial" w:cs="Arial"/>
-                <w:lang w:val="en-US"/>
-              </w:rPr>
-              <w:t xml:space="preserve"> </w:t>
-            </w:r>
-            <w:r>
-              <w:rPr>
-                <w:rFonts w:ascii="Arial" w:hAnsi="Arial" w:cs="Arial"/>
-                <w:lang w:val="en-US"/>
-              </w:rPr>
-              <w:t>each animal received during</w:t>
-            </w:r>
-            <w:r>
-              <w:rPr>
-                <w:rFonts w:ascii="Arial" w:hAnsi="Arial" w:cs="Arial"/>
-                <w:lang w:val="en-US"/>
-              </w:rPr>
-              <w:t xml:space="preserve"> </w:t>
-            </w:r>
-            <w:r>
-              <w:rPr>
-                <w:rFonts w:ascii="Arial" w:hAnsi="Arial" w:cs="Arial"/>
-                <w:lang w:val="en-US"/>
-              </w:rPr>
-              <w:t>the experiment?</w:t>
+              <w:t>housed during the experiment?</w:t>
             </w:r>
           </w:p>
         </w:tc>
@@ -8249,7 +8336,7 @@
                 <w:rFonts w:ascii="Arial" w:hAnsi="Arial" w:cs="Arial"/>
                 <w:lang w:val="pt-BR"/>
               </w:rPr>
-              <w:t>rob6</w:t>
+              <w:t>rob5</w:t>
             </w:r>
           </w:p>
         </w:tc>
@@ -8276,7 +8363,7 @@
                 <w:rFonts w:ascii="Arial" w:hAnsi="Arial" w:cs="Arial"/>
                 <w:lang w:val="en-US"/>
               </w:rPr>
-              <w:t>Were animals selected at random</w:t>
+              <w:t>Were the caregivers and/or</w:t>
             </w:r>
             <w:r>
               <w:rPr>
@@ -8290,7 +8377,49 @@
                 <w:rFonts w:ascii="Arial" w:hAnsi="Arial" w:cs="Arial"/>
                 <w:lang w:val="en-US"/>
               </w:rPr>
-              <w:t>for outcome assessment?</w:t>
+              <w:t>investigators blinded from</w:t>
+            </w:r>
+            <w:r>
+              <w:rPr>
+                <w:rFonts w:ascii="Arial" w:hAnsi="Arial" w:cs="Arial"/>
+                <w:lang w:val="en-US"/>
+              </w:rPr>
+              <w:t xml:space="preserve"> </w:t>
+            </w:r>
+            <w:r>
+              <w:rPr>
+                <w:rFonts w:ascii="Arial" w:hAnsi="Arial" w:cs="Arial"/>
+                <w:lang w:val="en-US"/>
+              </w:rPr>
+              <w:t>knowledge which intervention</w:t>
+            </w:r>
+            <w:r>
+              <w:rPr>
+                <w:rFonts w:ascii="Arial" w:hAnsi="Arial" w:cs="Arial"/>
+                <w:lang w:val="en-US"/>
+              </w:rPr>
+              <w:t xml:space="preserve"> </w:t>
+            </w:r>
+            <w:r>
+              <w:rPr>
+                <w:rFonts w:ascii="Arial" w:hAnsi="Arial" w:cs="Arial"/>
+                <w:lang w:val="en-US"/>
+              </w:rPr>
+              <w:t>each animal received during</w:t>
+            </w:r>
+            <w:r>
+              <w:rPr>
+                <w:rFonts w:ascii="Arial" w:hAnsi="Arial" w:cs="Arial"/>
+                <w:lang w:val="en-US"/>
+              </w:rPr>
+              <w:t xml:space="preserve"> </w:t>
+            </w:r>
+            <w:r>
+              <w:rPr>
+                <w:rFonts w:ascii="Arial" w:hAnsi="Arial" w:cs="Arial"/>
+                <w:lang w:val="en-US"/>
+              </w:rPr>
+              <w:t>the experiment?</w:t>
             </w:r>
           </w:p>
         </w:tc>
@@ -8368,7 +8497,7 @@
                 <w:rFonts w:ascii="Arial" w:hAnsi="Arial" w:cs="Arial"/>
                 <w:lang w:val="pt-BR"/>
               </w:rPr>
-              <w:t>rob7</w:t>
+              <w:t>rob6</w:t>
             </w:r>
           </w:p>
         </w:tc>
@@ -8395,7 +8524,7 @@
                 <w:rFonts w:ascii="Arial" w:hAnsi="Arial" w:cs="Arial"/>
                 <w:lang w:val="en-US"/>
               </w:rPr>
-              <w:t>Was the outcome assessor</w:t>
+              <w:t>Were animals selected at random</w:t>
             </w:r>
             <w:r>
               <w:rPr>
@@ -8409,7 +8538,7 @@
                 <w:rFonts w:ascii="Arial" w:hAnsi="Arial" w:cs="Arial"/>
                 <w:lang w:val="en-US"/>
               </w:rPr>
-              <w:t>blinded?</w:t>
+              <w:t>for outcome assessment?</w:t>
             </w:r>
           </w:p>
         </w:tc>
@@ -8487,7 +8616,7 @@
                 <w:rFonts w:ascii="Arial" w:hAnsi="Arial" w:cs="Arial"/>
                 <w:lang w:val="pt-BR"/>
               </w:rPr>
-              <w:t>rob8</w:t>
+              <w:t>rob7</w:t>
             </w:r>
           </w:p>
         </w:tc>
@@ -8514,7 +8643,7 @@
                 <w:rFonts w:ascii="Arial" w:hAnsi="Arial" w:cs="Arial"/>
                 <w:lang w:val="en-US"/>
               </w:rPr>
-              <w:t>Were incomplete outcome</w:t>
+              <w:t>Was the outcome assessor</w:t>
             </w:r>
             <w:r>
               <w:rPr>
@@ -8528,7 +8657,7 @@
                 <w:rFonts w:ascii="Arial" w:hAnsi="Arial" w:cs="Arial"/>
                 <w:lang w:val="en-US"/>
               </w:rPr>
-              <w:t>data adequately addressed?</w:t>
+              <w:t>blinded?</w:t>
             </w:r>
           </w:p>
         </w:tc>
@@ -8606,7 +8735,7 @@
                 <w:rFonts w:ascii="Arial" w:hAnsi="Arial" w:cs="Arial"/>
                 <w:lang w:val="pt-BR"/>
               </w:rPr>
-              <w:t>rob9</w:t>
+              <w:t>rob8</w:t>
             </w:r>
           </w:p>
         </w:tc>
@@ -8633,7 +8762,7 @@
                 <w:rFonts w:ascii="Arial" w:hAnsi="Arial" w:cs="Arial"/>
                 <w:lang w:val="en-US"/>
               </w:rPr>
-              <w:t>Are reports of the study free</w:t>
+              <w:t>Were incomplete outcome</w:t>
             </w:r>
             <w:r>
               <w:rPr>
@@ -8647,21 +8776,7 @@
                 <w:rFonts w:ascii="Arial" w:hAnsi="Arial" w:cs="Arial"/>
                 <w:lang w:val="en-US"/>
               </w:rPr>
-              <w:t>of selective outcome</w:t>
-            </w:r>
-            <w:r>
-              <w:rPr>
-                <w:rFonts w:ascii="Arial" w:hAnsi="Arial" w:cs="Arial"/>
-                <w:lang w:val="en-US"/>
-              </w:rPr>
-              <w:t xml:space="preserve"> </w:t>
-            </w:r>
-            <w:r>
-              <w:rPr>
-                <w:rFonts w:ascii="Arial" w:hAnsi="Arial" w:cs="Arial"/>
-                <w:lang w:val="en-US"/>
-              </w:rPr>
-              <w:t>reporting?</w:t>
+              <w:t>data adequately addressed?</w:t>
             </w:r>
           </w:p>
         </w:tc>
@@ -8739,7 +8854,7 @@
                 <w:rFonts w:ascii="Arial" w:hAnsi="Arial" w:cs="Arial"/>
                 <w:lang w:val="pt-BR"/>
               </w:rPr>
-              <w:t>rob10</w:t>
+              <w:t>rob9</w:t>
             </w:r>
           </w:p>
         </w:tc>
@@ -8766,7 +8881,7 @@
                 <w:rFonts w:ascii="Arial" w:hAnsi="Arial" w:cs="Arial"/>
                 <w:lang w:val="en-US"/>
               </w:rPr>
-              <w:t>Was the study apparently free</w:t>
+              <w:t>Are reports of the study free</w:t>
             </w:r>
             <w:r>
               <w:rPr>
@@ -8780,7 +8895,7 @@
                 <w:rFonts w:ascii="Arial" w:hAnsi="Arial" w:cs="Arial"/>
                 <w:lang w:val="en-US"/>
               </w:rPr>
-              <w:t>of other problems that could</w:t>
+              <w:t>of selective outcome</w:t>
             </w:r>
             <w:r>
               <w:rPr>
@@ -8794,7 +8909,7 @@
                 <w:rFonts w:ascii="Arial" w:hAnsi="Arial" w:cs="Arial"/>
                 <w:lang w:val="en-US"/>
               </w:rPr>
-              <w:t>result in high risk of bias?</w:t>
+              <w:t>reporting?</w:t>
             </w:r>
           </w:p>
         </w:tc>
@@ -8872,7 +8987,7 @@
                 <w:rFonts w:ascii="Arial" w:hAnsi="Arial" w:cs="Arial"/>
                 <w:lang w:val="pt-BR"/>
               </w:rPr>
-              <w:t>camarades1</w:t>
+              <w:t>rob10</w:t>
             </w:r>
           </w:p>
         </w:tc>
@@ -8899,7 +9014,35 @@
                 <w:rFonts w:ascii="Arial" w:hAnsi="Arial" w:cs="Arial"/>
                 <w:lang w:val="en-US"/>
               </w:rPr>
-              <w:t>Peer-reviewed publication?</w:t>
+              <w:t>Was the study apparently free</w:t>
+            </w:r>
+            <w:r>
+              <w:rPr>
+                <w:rFonts w:ascii="Arial" w:hAnsi="Arial" w:cs="Arial"/>
+                <w:lang w:val="en-US"/>
+              </w:rPr>
+              <w:t xml:space="preserve"> </w:t>
+            </w:r>
+            <w:r>
+              <w:rPr>
+                <w:rFonts w:ascii="Arial" w:hAnsi="Arial" w:cs="Arial"/>
+                <w:lang w:val="en-US"/>
+              </w:rPr>
+              <w:t>of other problems that could</w:t>
+            </w:r>
+            <w:r>
+              <w:rPr>
+                <w:rFonts w:ascii="Arial" w:hAnsi="Arial" w:cs="Arial"/>
+                <w:lang w:val="en-US"/>
+              </w:rPr>
+              <w:t xml:space="preserve"> </w:t>
+            </w:r>
+            <w:r>
+              <w:rPr>
+                <w:rFonts w:ascii="Arial" w:hAnsi="Arial" w:cs="Arial"/>
+                <w:lang w:val="en-US"/>
+              </w:rPr>
+              <w:t>result in high risk of bias?</w:t>
             </w:r>
           </w:p>
         </w:tc>
@@ -8977,7 +9120,7 @@
                 <w:rFonts w:ascii="Arial" w:hAnsi="Arial" w:cs="Arial"/>
                 <w:lang w:val="pt-BR"/>
               </w:rPr>
-              <w:t>camarades2</w:t>
+              <w:t>camarades1</w:t>
             </w:r>
           </w:p>
         </w:tc>
@@ -9004,7 +9147,7 @@
                 <w:rFonts w:ascii="Arial" w:hAnsi="Arial" w:cs="Arial"/>
                 <w:lang w:val="en-US"/>
               </w:rPr>
-              <w:t>Study follows ARRIVE (or other) guidelines?</w:t>
+              <w:t>Peer-reviewed publication?</w:t>
             </w:r>
           </w:p>
         </w:tc>
@@ -9082,7 +9225,7 @@
                 <w:rFonts w:ascii="Arial" w:hAnsi="Arial" w:cs="Arial"/>
                 <w:lang w:val="pt-BR"/>
               </w:rPr>
-              <w:t>camarades3</w:t>
+              <w:t>camarades2</w:t>
             </w:r>
           </w:p>
         </w:tc>
@@ -9109,7 +9252,7 @@
                 <w:rFonts w:ascii="Arial" w:hAnsi="Arial" w:cs="Arial"/>
                 <w:lang w:val="en-US"/>
               </w:rPr>
-              <w:t>Declares compliance with animal testing regulations and legislation?</w:t>
+              <w:t>Study follows ARRIVE (or other) guidelines?</w:t>
             </w:r>
           </w:p>
         </w:tc>
@@ -9187,7 +9330,8 @@
                 <w:rFonts w:ascii="Arial" w:hAnsi="Arial" w:cs="Arial"/>
                 <w:lang w:val="pt-BR"/>
               </w:rPr>
-              <w:t>camarades4</w:t>
+              <w:lastRenderedPageBreak/>
+              <w:t>camarades3</w:t>
             </w:r>
           </w:p>
         </w:tc>
@@ -9214,7 +9358,7 @@
                 <w:rFonts w:ascii="Arial" w:hAnsi="Arial" w:cs="Arial"/>
                 <w:lang w:val="en-US"/>
               </w:rPr>
-              <w:t>There is a declaration of interest?</w:t>
+              <w:t>Declares compliance with animal testing regulations and legislation?</w:t>
             </w:r>
           </w:p>
         </w:tc>
@@ -9292,7 +9436,111 @@
                 <w:rFonts w:ascii="Arial" w:hAnsi="Arial" w:cs="Arial"/>
                 <w:lang w:val="pt-BR"/>
               </w:rPr>
-              <w:lastRenderedPageBreak/>
+              <w:t>camarades4</w:t>
+            </w:r>
+          </w:p>
+        </w:tc>
+        <w:tc>
+          <w:tcPr>
+            <w:tcW w:w="4462" w:type="dxa"/>
+            <w:tcBorders>
+              <w:top w:val="single" w:sz="4" w:space="0" w:color="auto"/>
+              <w:left w:val="single" w:sz="4" w:space="0" w:color="auto"/>
+              <w:bottom w:val="single" w:sz="4" w:space="0" w:color="auto"/>
+              <w:right w:val="single" w:sz="4" w:space="0" w:color="auto"/>
+            </w:tcBorders>
+            <w:shd w:val="clear" w:color="auto" w:fill="auto"/>
+          </w:tcPr>
+          <w:p>
+            <w:pPr>
+              <w:rPr>
+                <w:rFonts w:ascii="Arial" w:hAnsi="Arial" w:cs="Arial"/>
+                <w:lang w:val="en-US"/>
+              </w:rPr>
+            </w:pPr>
+            <w:r>
+              <w:rPr>
+                <w:rFonts w:ascii="Arial" w:hAnsi="Arial" w:cs="Arial"/>
+                <w:lang w:val="en-US"/>
+              </w:rPr>
+              <w:t>There is a declaration of interest?</w:t>
+            </w:r>
+          </w:p>
+        </w:tc>
+        <w:tc>
+          <w:tcPr>
+            <w:tcW w:w="1693" w:type="dxa"/>
+            <w:tcBorders>
+              <w:top w:val="single" w:sz="4" w:space="0" w:color="auto"/>
+              <w:left w:val="single" w:sz="4" w:space="0" w:color="auto"/>
+              <w:bottom w:val="single" w:sz="4" w:space="0" w:color="auto"/>
+              <w:right w:val="single" w:sz="4" w:space="0" w:color="auto"/>
+            </w:tcBorders>
+            <w:shd w:val="clear" w:color="auto" w:fill="auto"/>
+          </w:tcPr>
+          <w:p>
+            <w:pPr>
+              <w:rPr>
+                <w:rFonts w:ascii="Arial" w:hAnsi="Arial" w:cs="Arial"/>
+                <w:lang w:val="pt-BR"/>
+              </w:rPr>
+            </w:pPr>
+            <w:proofErr w:type="spellStart"/>
+            <w:r>
+              <w:rPr>
+                <w:rFonts w:ascii="Arial" w:hAnsi="Arial" w:cs="Arial"/>
+                <w:lang w:val="pt-BR"/>
+              </w:rPr>
+              <w:t>factor</w:t>
+            </w:r>
+            <w:proofErr w:type="spellEnd"/>
+          </w:p>
+        </w:tc>
+      </w:tr>
+      <w:tr>
+        <w:tblPrEx>
+          <w:tblBorders>
+            <w:top w:val="single" w:sz="4" w:space="0" w:color="auto"/>
+            <w:left w:val="single" w:sz="4" w:space="0" w:color="auto"/>
+            <w:bottom w:val="single" w:sz="4" w:space="0" w:color="auto"/>
+            <w:right w:val="single" w:sz="4" w:space="0" w:color="auto"/>
+            <w:insideH w:val="single" w:sz="4" w:space="0" w:color="auto"/>
+            <w:insideV w:val="single" w:sz="4" w:space="0" w:color="auto"/>
+          </w:tblBorders>
+          <w:tblCellMar>
+            <w:top w:w="0" w:type="dxa"/>
+            <w:left w:w="70" w:type="dxa"/>
+            <w:bottom w:w="0" w:type="dxa"/>
+            <w:right w:w="70" w:type="dxa"/>
+          </w:tblCellMar>
+          <w:tblLook w:val="0000" w:firstRow="0" w:lastRow="0" w:firstColumn="0" w:lastColumn="0" w:noHBand="0" w:noVBand="0"/>
+        </w:tblPrEx>
+        <w:trPr>
+          <w:trHeight w:val="376"/>
+        </w:trPr>
+        <w:tc>
+          <w:tcPr>
+            <w:tcW w:w="2342" w:type="dxa"/>
+            <w:tcBorders>
+              <w:top w:val="single" w:sz="4" w:space="0" w:color="auto"/>
+              <w:left w:val="single" w:sz="4" w:space="0" w:color="auto"/>
+              <w:bottom w:val="single" w:sz="4" w:space="0" w:color="auto"/>
+              <w:right w:val="single" w:sz="4" w:space="0" w:color="auto"/>
+            </w:tcBorders>
+            <w:shd w:val="clear" w:color="auto" w:fill="auto"/>
+          </w:tcPr>
+          <w:p>
+            <w:pPr>
+              <w:rPr>
+                <w:rFonts w:ascii="Arial" w:hAnsi="Arial" w:cs="Arial"/>
+                <w:lang w:val="pt-BR"/>
+              </w:rPr>
+            </w:pPr>
+            <w:r>
+              <w:rPr>
+                <w:rFonts w:ascii="Arial" w:hAnsi="Arial" w:cs="Arial"/>
+                <w:lang w:val="pt-BR"/>
+              </w:rPr>
               <w:t>camarades5</w:t>
             </w:r>
           </w:p>

</xml_diff>